<commit_message>
api requests started. search Recipes request first version done and working
</commit_message>
<xml_diff>
--- a/others/Relatório_Progresso_Cook_It.docx
+++ b/others/Relatório_Progresso_Cook_It.docx
@@ -149,9 +149,8 @@
           <w:sz w:val="40"/>
           <w:szCs w:val="40"/>
         </w:rPr>
-        <w:t xml:space="preserve">Cook </w:t>
-      </w:r>
-      <w:proofErr w:type="spellStart"/>
+        <w:t>Cook I</w:t>
+      </w:r>
       <w:r>
         <w:rPr>
           <w:b/>
@@ -159,27 +158,17 @@
           <w:sz w:val="40"/>
           <w:szCs w:val="40"/>
         </w:rPr>
-        <w:t>I</w:t>
-      </w:r>
-      <w:r>
+        <w:t>t</w:t>
+      </w:r>
+    </w:p>
+    <w:p>
+      <w:pPr>
         <w:rPr>
           <w:b/>
           <w:bCs/>
           <w:sz w:val="40"/>
           <w:szCs w:val="40"/>
         </w:rPr>
-        <w:t>t</w:t>
-      </w:r>
-      <w:proofErr w:type="spellEnd"/>
-    </w:p>
-    <w:p>
-      <w:pPr>
-        <w:rPr>
-          <w:b/>
-          <w:bCs/>
-          <w:sz w:val="40"/>
-          <w:szCs w:val="40"/>
-        </w:rPr>
       </w:pPr>
     </w:p>
     <w:p>
@@ -399,23 +388,7 @@
           <w:sz w:val="28"/>
           <w:szCs w:val="28"/>
         </w:rPr>
-        <w:t xml:space="preserve">O projeto Cook </w:t>
-      </w:r>
-      <w:proofErr w:type="spellStart"/>
-      <w:r>
-        <w:rPr>
-          <w:sz w:val="28"/>
-          <w:szCs w:val="28"/>
-        </w:rPr>
-        <w:t>It</w:t>
-      </w:r>
-      <w:proofErr w:type="spellEnd"/>
-      <w:r>
-        <w:rPr>
-          <w:sz w:val="28"/>
-          <w:szCs w:val="28"/>
-        </w:rPr>
-        <w:t xml:space="preserve"> pretende dar resposta a um dos problemas mais frequentes nos nossos lares: O que vamos preparar para o jantar? Trata-se de desenvolver uma aplicação web, recorrendo às tecnologias comuns neste âmbito como java com Spring para desenvolvimento em </w:t>
+        <w:t xml:space="preserve">O projeto Cook It pretende dar resposta a um dos problemas mais frequentes nos nossos lares: O que vamos preparar para o jantar? Trata-se de desenvolver uma aplicação web, recorrendo às tecnologias comuns neste âmbito como java com Spring para desenvolvimento em </w:t>
       </w:r>
       <w:proofErr w:type="spellStart"/>
       <w:r>
@@ -673,7 +646,6 @@
         </w:rPr>
         <w:t xml:space="preserve">Estrutura do Projeto . . . . . . . . . . . . . . . . . . . . . . . . . . . . . . . . . . . . . . . </w:t>
       </w:r>
-      <w:proofErr w:type="gramStart"/>
       <w:r>
         <w:rPr>
           <w:sz w:val="28"/>
@@ -686,15 +658,7 @@
           <w:sz w:val="28"/>
           <w:szCs w:val="28"/>
         </w:rPr>
-        <w:t xml:space="preserve"> .</w:t>
-      </w:r>
-      <w:proofErr w:type="gramEnd"/>
-      <w:r>
-        <w:rPr>
-          <w:sz w:val="28"/>
-          <w:szCs w:val="28"/>
-        </w:rPr>
-        <w:t xml:space="preserve"> </w:t>
+        <w:t xml:space="preserve"> . </w:t>
       </w:r>
       <w:r>
         <w:rPr>
@@ -1055,7 +1019,22 @@
           <w:sz w:val="28"/>
           <w:szCs w:val="28"/>
         </w:rPr>
-        <w:t xml:space="preserve">3.1 Domínio dos Atributos da Entidade </w:t>
+        <w:t>3.1 Domínio dos Atributos da Entidade Users . . . . . . . . . . . . . . . . . . . . . . . . .  13</w:t>
+      </w:r>
+    </w:p>
+    <w:p>
+      <w:pPr>
+        <w:rPr>
+          <w:sz w:val="28"/>
+          <w:szCs w:val="28"/>
+        </w:rPr>
+      </w:pPr>
+      <w:r>
+        <w:rPr>
+          <w:sz w:val="28"/>
+          <w:szCs w:val="28"/>
+        </w:rPr>
+        <w:t xml:space="preserve">3.2 Domínio dos Atributos da Entidade </w:t>
       </w:r>
       <w:proofErr w:type="spellStart"/>
       <w:r>
@@ -1063,7 +1042,7 @@
           <w:sz w:val="28"/>
           <w:szCs w:val="28"/>
         </w:rPr>
-        <w:t>Users</w:t>
+        <w:t>User</w:t>
       </w:r>
       <w:proofErr w:type="spellEnd"/>
       <w:r>
@@ -1071,38 +1050,7 @@
           <w:sz w:val="28"/>
           <w:szCs w:val="28"/>
         </w:rPr>
-        <w:t xml:space="preserve"> . . . . . . . . . . . . . . . . . . . . . </w:t>
-      </w:r>
-      <w:proofErr w:type="gramStart"/>
-      <w:r>
-        <w:rPr>
-          <w:sz w:val="28"/>
-          <w:szCs w:val="28"/>
-        </w:rPr>
-        <w:t>. . . .</w:t>
-      </w:r>
-      <w:proofErr w:type="gramEnd"/>
-      <w:r>
-        <w:rPr>
-          <w:sz w:val="28"/>
-          <w:szCs w:val="28"/>
-        </w:rPr>
-        <w:t xml:space="preserve">  13</w:t>
-      </w:r>
-    </w:p>
-    <w:p>
-      <w:pPr>
-        <w:rPr>
-          <w:sz w:val="28"/>
-          <w:szCs w:val="28"/>
-        </w:rPr>
-      </w:pPr>
-      <w:r>
-        <w:rPr>
-          <w:sz w:val="28"/>
-          <w:szCs w:val="28"/>
-        </w:rPr>
-        <w:t xml:space="preserve">3.2 Domínio dos Atributos da Entidade </w:t>
+        <w:t xml:space="preserve"> Recipe </w:t>
       </w:r>
       <w:proofErr w:type="spellStart"/>
       <w:r>
@@ -1110,7 +1058,7 @@
           <w:sz w:val="28"/>
           <w:szCs w:val="28"/>
         </w:rPr>
-        <w:t>User</w:t>
+        <w:t>List</w:t>
       </w:r>
       <w:proofErr w:type="spellEnd"/>
       <w:r>
@@ -1118,56 +1066,15 @@
           <w:sz w:val="28"/>
           <w:szCs w:val="28"/>
         </w:rPr>
+        <w:t xml:space="preserve">  . . . . . . . . . . . . . . . . </w:t>
+      </w:r>
+      <w:r>
+        <w:rPr>
+          <w:sz w:val="28"/>
+          <w:szCs w:val="28"/>
+        </w:rPr>
         <w:t xml:space="preserve"> </w:t>
       </w:r>
-      <w:proofErr w:type="spellStart"/>
-      <w:r>
-        <w:rPr>
-          <w:sz w:val="28"/>
-          <w:szCs w:val="28"/>
-        </w:rPr>
-        <w:t>Recipe</w:t>
-      </w:r>
-      <w:proofErr w:type="spellEnd"/>
-      <w:r>
-        <w:rPr>
-          <w:sz w:val="28"/>
-          <w:szCs w:val="28"/>
-        </w:rPr>
-        <w:t xml:space="preserve"> </w:t>
-      </w:r>
-      <w:proofErr w:type="spellStart"/>
-      <w:proofErr w:type="gramStart"/>
-      <w:r>
-        <w:rPr>
-          <w:sz w:val="28"/>
-          <w:szCs w:val="28"/>
-        </w:rPr>
-        <w:t>List</w:t>
-      </w:r>
-      <w:proofErr w:type="spellEnd"/>
-      <w:r>
-        <w:rPr>
-          <w:sz w:val="28"/>
-          <w:szCs w:val="28"/>
-        </w:rPr>
-        <w:t xml:space="preserve">  . . .</w:t>
-      </w:r>
-      <w:proofErr w:type="gramEnd"/>
-      <w:r>
-        <w:rPr>
-          <w:sz w:val="28"/>
-          <w:szCs w:val="28"/>
-        </w:rPr>
-        <w:t xml:space="preserve"> . . . . . . . . . . . . . </w:t>
-      </w:r>
-      <w:r>
-        <w:rPr>
-          <w:sz w:val="28"/>
-          <w:szCs w:val="28"/>
-        </w:rPr>
-        <w:t xml:space="preserve"> </w:t>
-      </w:r>
       <w:r>
         <w:rPr>
           <w:sz w:val="28"/>
@@ -1188,24 +1095,7 @@
           <w:sz w:val="28"/>
           <w:szCs w:val="28"/>
         </w:rPr>
-        <w:t xml:space="preserve">3.3 Domínio dos Atributos da Entidade </w:t>
-      </w:r>
-      <w:proofErr w:type="spellStart"/>
-      <w:proofErr w:type="gramStart"/>
-      <w:r>
-        <w:rPr>
-          <w:sz w:val="28"/>
-          <w:szCs w:val="28"/>
-        </w:rPr>
-        <w:t>Recipe</w:t>
-      </w:r>
-      <w:proofErr w:type="spellEnd"/>
-      <w:r>
-        <w:rPr>
-          <w:sz w:val="28"/>
-          <w:szCs w:val="28"/>
-        </w:rPr>
-        <w:t xml:space="preserve"> </w:t>
+        <w:t xml:space="preserve">3.3 Domínio dos Atributos da Entidade Recipe </w:t>
       </w:r>
       <w:r>
         <w:rPr>
@@ -1219,15 +1109,7 @@
           <w:sz w:val="28"/>
           <w:szCs w:val="28"/>
         </w:rPr>
-        <w:t xml:space="preserve"> . .</w:t>
-      </w:r>
-      <w:proofErr w:type="gramEnd"/>
-      <w:r>
-        <w:rPr>
-          <w:sz w:val="28"/>
-          <w:szCs w:val="28"/>
-        </w:rPr>
-        <w:t xml:space="preserve"> . . . . . . . . . . . . . . . . . . . . . 14</w:t>
+        <w:t xml:space="preserve"> . . . . . . . . . . . . . . . . . . . . . . . 14</w:t>
       </w:r>
     </w:p>
     <w:p>
@@ -1771,17 +1653,8 @@
           <w:sz w:val="24"/>
           <w:szCs w:val="24"/>
         </w:rPr>
-        <w:t xml:space="preserve">. . . . . . . . </w:t>
-      </w:r>
-      <w:proofErr w:type="gramStart"/>
-      <w:r>
-        <w:rPr>
-          <w:sz w:val="24"/>
-          <w:szCs w:val="24"/>
-        </w:rPr>
-        <w:t>. . . .</w:t>
-      </w:r>
-      <w:proofErr w:type="gramEnd"/>
+        <w:t>. . . . . . . . . . . .</w:t>
+      </w:r>
       <w:r>
         <w:rPr>
           <w:sz w:val="24"/>
@@ -1827,17 +1700,44 @@
           <w:sz w:val="24"/>
           <w:szCs w:val="24"/>
         </w:rPr>
-        <w:t xml:space="preserve"> . . . . . . </w:t>
-      </w:r>
-      <w:proofErr w:type="gramStart"/>
-      <w:r>
-        <w:rPr>
-          <w:sz w:val="24"/>
-          <w:szCs w:val="24"/>
-        </w:rPr>
-        <w:t>. . . .</w:t>
-      </w:r>
-      <w:proofErr w:type="gramEnd"/>
+        <w:t xml:space="preserve"> . . . . . . . . . . . </w:t>
+      </w:r>
+      <w:r>
+        <w:tab/>
+      </w:r>
+      <w:r>
+        <w:rPr>
+          <w:sz w:val="24"/>
+          <w:szCs w:val="24"/>
+        </w:rPr>
+        <w:t>9</w:t>
+      </w:r>
+      <w:r>
+        <w:rPr>
+          <w:sz w:val="24"/>
+          <w:szCs w:val="24"/>
+        </w:rPr>
+        <w:t xml:space="preserve"> </w:t>
+      </w:r>
+    </w:p>
+    <w:p>
+      <w:pPr>
+        <w:ind w:firstLine="708"/>
+      </w:pPr>
+      <w:r>
+        <w:rPr>
+          <w:sz w:val="24"/>
+          <w:szCs w:val="24"/>
+        </w:rPr>
+        <w:t>2.3 Dificuldades Encontradas . . . . . . . . . . . . . . . . . . . . . . . . . . . . .</w:t>
+      </w:r>
+      <w:r>
+        <w:rPr>
+          <w:sz w:val="24"/>
+          <w:szCs w:val="24"/>
+        </w:rPr>
+        <w:t xml:space="preserve"> . . . . . . . . . . . .</w:t>
+      </w:r>
       <w:r>
         <w:rPr>
           <w:sz w:val="24"/>
@@ -1853,7 +1753,61 @@
           <w:sz w:val="24"/>
           <w:szCs w:val="24"/>
         </w:rPr>
-        <w:t>9</w:t>
+        <w:t>10</w:t>
+      </w:r>
+    </w:p>
+    <w:p>
+      <w:pPr>
+        <w:ind w:firstLine="708"/>
+      </w:pPr>
+      <w:r>
+        <w:rPr>
+          <w:sz w:val="24"/>
+          <w:szCs w:val="24"/>
+        </w:rPr>
+        <w:t xml:space="preserve">2.3.1 </w:t>
+      </w:r>
+      <w:r>
+        <w:rPr>
+          <w:sz w:val="24"/>
+          <w:szCs w:val="24"/>
+        </w:rPr>
+        <w:t>API de receitas só suporta inglês</w:t>
+      </w:r>
+      <w:r>
+        <w:rPr>
+          <w:sz w:val="24"/>
+          <w:szCs w:val="24"/>
+        </w:rPr>
+        <w:t xml:space="preserve"> . . . . . . . . . . . . . . . . . . . . .</w:t>
+      </w:r>
+      <w:r>
+        <w:rPr>
+          <w:sz w:val="24"/>
+          <w:szCs w:val="24"/>
+        </w:rPr>
+        <w:t xml:space="preserve"> . . . . . . . . . . . .</w:t>
+      </w:r>
+      <w:r>
+        <w:rPr>
+          <w:sz w:val="24"/>
+          <w:szCs w:val="24"/>
+        </w:rPr>
+        <w:t xml:space="preserve"> . . </w:t>
+      </w:r>
+      <w:r>
+        <w:rPr>
+          <w:sz w:val="24"/>
+          <w:szCs w:val="24"/>
+        </w:rPr>
+        <w:tab/>
+      </w:r>
+      <w:r>
+        <w:rPr>
+          <w:sz w:val="24"/>
+          <w:szCs w:val="24"/>
+        </w:rPr>
+        <w:t>10</w:t>
       </w:r>
       <w:r>
         <w:rPr>
@@ -1864,31 +1818,102 @@
       </w:r>
     </w:p>
     <w:p>
+      <w:r>
+        <w:rPr>
+          <w:b/>
+          <w:bCs/>
+          <w:sz w:val="28"/>
+          <w:szCs w:val="28"/>
+        </w:rPr>
+        <w:t>3 Solu</w:t>
+      </w:r>
+      <w:r>
+        <w:rPr>
+          <w:b/>
+          <w:bCs/>
+          <w:sz w:val="28"/>
+          <w:szCs w:val="28"/>
+        </w:rPr>
+        <w:t>çã</w:t>
+      </w:r>
+      <w:r>
+        <w:rPr>
+          <w:b/>
+          <w:bCs/>
+          <w:sz w:val="28"/>
+          <w:szCs w:val="28"/>
+        </w:rPr>
+        <w:t>o Proposta</w:t>
+      </w:r>
+      <w:r>
+        <w:rPr>
+          <w:sz w:val="28"/>
+          <w:szCs w:val="28"/>
+        </w:rPr>
+        <w:t xml:space="preserve"> </w:t>
+      </w:r>
+      <w:r>
+        <w:tab/>
+      </w:r>
+      <w:r>
+        <w:tab/>
+      </w:r>
+      <w:r>
+        <w:tab/>
+      </w:r>
+      <w:r>
+        <w:tab/>
+      </w:r>
+      <w:r>
+        <w:tab/>
+      </w:r>
+      <w:r>
+        <w:tab/>
+      </w:r>
+      <w:r>
+        <w:tab/>
+      </w:r>
+      <w:r>
+        <w:tab/>
+      </w:r>
+      <w:r>
+        <w:tab/>
+      </w:r>
+      <w:r>
+        <w:rPr>
+          <w:sz w:val="24"/>
+          <w:szCs w:val="24"/>
+        </w:rPr>
+        <w:t>6</w:t>
+      </w:r>
+    </w:p>
+    <w:p>
       <w:pPr>
         <w:ind w:firstLine="708"/>
-      </w:pPr>
-      <w:r>
-        <w:rPr>
-          <w:sz w:val="24"/>
-          <w:szCs w:val="24"/>
-        </w:rPr>
-        <w:t>2.3 Dificuldades Encontradas . . . . . . . . . . . . . . . . . . . . . . . . . . . . .</w:t>
-      </w:r>
-      <w:r>
-        <w:rPr>
-          <w:sz w:val="24"/>
-          <w:szCs w:val="24"/>
-        </w:rPr>
-        <w:t xml:space="preserve"> . . . . . . . . . . . .</w:t>
-      </w:r>
-      <w:r>
-        <w:rPr>
-          <w:sz w:val="24"/>
-          <w:szCs w:val="24"/>
-        </w:rPr>
-        <w:t xml:space="preserve"> . </w:t>
-      </w:r>
-      <w:r>
+        <w:rPr>
+          <w:sz w:val="24"/>
+          <w:szCs w:val="24"/>
+        </w:rPr>
+      </w:pPr>
+      <w:r>
+        <w:rPr>
+          <w:sz w:val="24"/>
+          <w:szCs w:val="24"/>
+        </w:rPr>
+        <w:t>3.1 Modelo de Dados . . . . . . . . . . . . . . . . . . . . . . . . . . . . . . . . . .</w:t>
+      </w:r>
+      <w:r>
+        <w:rPr>
+          <w:sz w:val="24"/>
+          <w:szCs w:val="24"/>
+        </w:rPr>
+        <w:t xml:space="preserve"> . . . . . . . . . . . . . . . </w:t>
+      </w:r>
+      <w:r>
+        <w:rPr>
+          <w:sz w:val="24"/>
+          <w:szCs w:val="24"/>
+        </w:rPr>
         <w:tab/>
       </w:r>
       <w:r>
@@ -1896,63 +1921,51 @@
           <w:sz w:val="24"/>
           <w:szCs w:val="24"/>
         </w:rPr>
-        <w:t>10</w:t>
+        <w:t>6</w:t>
+      </w:r>
+      <w:r>
+        <w:rPr>
+          <w:sz w:val="24"/>
+          <w:szCs w:val="24"/>
+        </w:rPr>
+        <w:t xml:space="preserve"> </w:t>
       </w:r>
     </w:p>
     <w:p>
       <w:pPr>
         <w:ind w:firstLine="708"/>
-      </w:pPr>
-      <w:r>
-        <w:rPr>
-          <w:sz w:val="24"/>
-          <w:szCs w:val="24"/>
-        </w:rPr>
-        <w:t xml:space="preserve">2.3.1 </w:t>
-      </w:r>
-      <w:r>
-        <w:rPr>
-          <w:sz w:val="24"/>
-          <w:szCs w:val="24"/>
-        </w:rPr>
-        <w:t>API de receitas só suporta inglês</w:t>
-      </w:r>
-      <w:r>
-        <w:rPr>
-          <w:sz w:val="24"/>
-          <w:szCs w:val="24"/>
-        </w:rPr>
-        <w:t xml:space="preserve"> . . . . . . . . . . . . . . . . . . . . .</w:t>
-      </w:r>
-      <w:r>
-        <w:rPr>
-          <w:sz w:val="24"/>
-          <w:szCs w:val="24"/>
-        </w:rPr>
-        <w:t xml:space="preserve"> . . . . . . . . . </w:t>
-      </w:r>
-      <w:proofErr w:type="gramStart"/>
-      <w:r>
-        <w:rPr>
-          <w:sz w:val="24"/>
-          <w:szCs w:val="24"/>
-        </w:rPr>
-        <w:t>. . .</w:t>
-      </w:r>
-      <w:r>
-        <w:rPr>
-          <w:sz w:val="24"/>
-          <w:szCs w:val="24"/>
-        </w:rPr>
-        <w:t xml:space="preserve"> .</w:t>
-      </w:r>
-      <w:proofErr w:type="gramEnd"/>
-      <w:r>
-        <w:rPr>
-          <w:sz w:val="24"/>
-          <w:szCs w:val="24"/>
-        </w:rPr>
-        <w:t xml:space="preserve"> . </w:t>
+        <w:rPr>
+          <w:sz w:val="24"/>
+          <w:szCs w:val="24"/>
+        </w:rPr>
+      </w:pPr>
+      <w:r>
+        <w:rPr>
+          <w:sz w:val="24"/>
+          <w:szCs w:val="24"/>
+        </w:rPr>
+        <w:t>3.1.1 Modelo Entidade-Associa</w:t>
+      </w:r>
+      <w:r>
+        <w:rPr>
+          <w:sz w:val="24"/>
+          <w:szCs w:val="24"/>
+        </w:rPr>
+        <w:t>çã</w:t>
+      </w:r>
+      <w:r>
+        <w:rPr>
+          <w:sz w:val="24"/>
+          <w:szCs w:val="24"/>
+        </w:rPr>
+        <w:t>o . . . . . . . . . . . . . . . . . . . . . . .</w:t>
+      </w:r>
+      <w:r>
+        <w:rPr>
+          <w:sz w:val="24"/>
+          <w:szCs w:val="24"/>
+        </w:rPr>
+        <w:t xml:space="preserve"> . . . . . . . . . . . . . . .</w:t>
       </w:r>
       <w:r>
         <w:rPr>
@@ -1966,7 +1979,30 @@
           <w:sz w:val="24"/>
           <w:szCs w:val="24"/>
         </w:rPr>
-        <w:t>10</w:t>
+        <w:t xml:space="preserve">10 </w:t>
+      </w:r>
+    </w:p>
+    <w:p>
+      <w:pPr>
+        <w:ind w:firstLine="708"/>
+        <w:rPr>
+          <w:sz w:val="24"/>
+          <w:szCs w:val="24"/>
+        </w:rPr>
+      </w:pPr>
+      <w:r>
+        <w:rPr>
+          <w:sz w:val="24"/>
+          <w:szCs w:val="24"/>
+        </w:rPr>
+        <w:t>3.1.2 Modelo Relacional . . . . . . . . . . . . . . . . . . . . . . . . . . . . .</w:t>
+      </w:r>
+      <w:r>
+        <w:rPr>
+          <w:sz w:val="24"/>
+          <w:szCs w:val="24"/>
+        </w:rPr>
+        <w:t xml:space="preserve"> . . . . . . . . . . . . . . . . . .</w:t>
       </w:r>
       <w:r>
         <w:rPr>
@@ -1975,49 +2011,418 @@
         </w:rPr>
         <w:t xml:space="preserve"> </w:t>
       </w:r>
-    </w:p>
-    <w:p>
-      <w:r>
-        <w:rPr>
-          <w:b/>
-          <w:bCs/>
-          <w:sz w:val="28"/>
-          <w:szCs w:val="28"/>
-        </w:rPr>
-        <w:t>3 Solu</w:t>
-      </w:r>
-      <w:r>
-        <w:rPr>
-          <w:b/>
-          <w:bCs/>
-          <w:sz w:val="28"/>
-          <w:szCs w:val="28"/>
+      <w:r>
+        <w:rPr>
+          <w:sz w:val="24"/>
+          <w:szCs w:val="24"/>
+        </w:rPr>
+        <w:t>7</w:t>
+      </w:r>
+      <w:r>
+        <w:rPr>
+          <w:sz w:val="24"/>
+          <w:szCs w:val="24"/>
+        </w:rPr>
+        <w:t xml:space="preserve"> </w:t>
+      </w:r>
+    </w:p>
+    <w:p>
+      <w:pPr>
+        <w:ind w:firstLine="708"/>
+        <w:rPr>
+          <w:sz w:val="24"/>
+          <w:szCs w:val="24"/>
+        </w:rPr>
+      </w:pPr>
+      <w:r>
+        <w:rPr>
+          <w:sz w:val="24"/>
+          <w:szCs w:val="24"/>
+        </w:rPr>
+        <w:t>3.1.3 Dom</w:t>
+      </w:r>
+      <w:r>
+        <w:rPr>
+          <w:sz w:val="24"/>
+          <w:szCs w:val="24"/>
+        </w:rPr>
+        <w:t>í</w:t>
+      </w:r>
+      <w:r>
+        <w:rPr>
+          <w:sz w:val="24"/>
+          <w:szCs w:val="24"/>
+        </w:rPr>
+        <w:t>nio dos Atributos . . . . . . . . . . . . . . . . . . . . . . . . . . .</w:t>
+      </w:r>
+      <w:r>
+        <w:rPr>
+          <w:sz w:val="24"/>
+          <w:szCs w:val="24"/>
+        </w:rPr>
+        <w:t xml:space="preserve"> . . . . . . . . . . . . . . . .</w:t>
+      </w:r>
+      <w:r>
+        <w:rPr>
+          <w:sz w:val="24"/>
+          <w:szCs w:val="24"/>
+        </w:rPr>
+        <w:t xml:space="preserve"> </w:t>
+      </w:r>
+      <w:r>
+        <w:rPr>
+          <w:sz w:val="24"/>
+          <w:szCs w:val="24"/>
+        </w:rPr>
+        <w:tab/>
+      </w:r>
+      <w:r>
+        <w:rPr>
+          <w:sz w:val="24"/>
+          <w:szCs w:val="24"/>
+        </w:rPr>
+        <w:t>8</w:t>
+      </w:r>
+      <w:r>
+        <w:rPr>
+          <w:sz w:val="24"/>
+          <w:szCs w:val="24"/>
+        </w:rPr>
+        <w:t xml:space="preserve"> </w:t>
+      </w:r>
+    </w:p>
+    <w:p>
+      <w:pPr>
+        <w:ind w:firstLine="708"/>
+        <w:rPr>
+          <w:sz w:val="24"/>
+          <w:szCs w:val="24"/>
+        </w:rPr>
+      </w:pPr>
+      <w:r>
+        <w:rPr>
+          <w:sz w:val="24"/>
+          <w:szCs w:val="24"/>
+        </w:rPr>
+        <w:t>3.2 Base de Dados . . . . . . . . . . . . . . . . . . . . . . . . . . . . . . . . . . .</w:t>
+      </w:r>
+      <w:r>
+        <w:rPr>
+          <w:sz w:val="24"/>
+          <w:szCs w:val="24"/>
+        </w:rPr>
+        <w:t xml:space="preserve"> . . . . . . . . . . . . . . . . </w:t>
+      </w:r>
+      <w:r>
+        <w:rPr>
+          <w:sz w:val="24"/>
+          <w:szCs w:val="24"/>
+        </w:rPr>
+        <w:t>.</w:t>
+      </w:r>
+      <w:r>
+        <w:rPr>
+          <w:sz w:val="24"/>
+          <w:szCs w:val="24"/>
+        </w:rPr>
+        <w:tab/>
+      </w:r>
+      <w:r>
+        <w:rPr>
+          <w:sz w:val="24"/>
+          <w:szCs w:val="24"/>
+        </w:rPr>
+        <w:t>15</w:t>
+      </w:r>
+      <w:r>
+        <w:rPr>
+          <w:sz w:val="24"/>
+          <w:szCs w:val="24"/>
+        </w:rPr>
+        <w:t xml:space="preserve"> </w:t>
+      </w:r>
+    </w:p>
+    <w:p>
+      <w:pPr>
+        <w:ind w:firstLine="708"/>
+        <w:rPr>
+          <w:sz w:val="24"/>
+          <w:szCs w:val="24"/>
+        </w:rPr>
+      </w:pPr>
+      <w:r>
+        <w:rPr>
+          <w:sz w:val="24"/>
+          <w:szCs w:val="24"/>
+        </w:rPr>
+        <w:t>3.3 Acesso a Dados . . . . . . . . . . . . . . . . . . . . . . . . . . . . . . . . . . .</w:t>
+      </w:r>
+      <w:r>
+        <w:rPr>
+          <w:sz w:val="24"/>
+          <w:szCs w:val="24"/>
+        </w:rPr>
+        <w:t xml:space="preserve"> . . . . . . . . . . . . . . . . </w:t>
+      </w:r>
+      <w:r>
+        <w:rPr>
+          <w:sz w:val="24"/>
+          <w:szCs w:val="24"/>
+        </w:rPr>
+        <w:t>1</w:t>
+      </w:r>
+      <w:r>
+        <w:rPr>
+          <w:sz w:val="24"/>
+          <w:szCs w:val="24"/>
+        </w:rPr>
+        <w:t>6</w:t>
+      </w:r>
+      <w:r>
+        <w:rPr>
+          <w:sz w:val="24"/>
+          <w:szCs w:val="24"/>
+        </w:rPr>
+        <w:t xml:space="preserve"> </w:t>
+      </w:r>
+    </w:p>
+    <w:p>
+      <w:pPr>
+        <w:ind w:firstLine="708"/>
+        <w:rPr>
+          <w:sz w:val="24"/>
+          <w:szCs w:val="24"/>
+        </w:rPr>
+      </w:pPr>
+      <w:r>
+        <w:rPr>
+          <w:sz w:val="24"/>
+          <w:szCs w:val="24"/>
+        </w:rPr>
+        <w:t>3.3.1 Implementa</w:t>
+      </w:r>
+      <w:r>
+        <w:rPr>
+          <w:sz w:val="24"/>
+          <w:szCs w:val="24"/>
         </w:rPr>
         <w:t>çã</w:t>
       </w:r>
       <w:r>
         <w:rPr>
-          <w:b/>
-          <w:bCs/>
-          <w:sz w:val="28"/>
-          <w:szCs w:val="28"/>
-        </w:rPr>
-        <w:t>o Proposta</w:t>
-      </w:r>
-      <w:r>
-        <w:rPr>
-          <w:sz w:val="28"/>
-          <w:szCs w:val="28"/>
+          <w:sz w:val="24"/>
+          <w:szCs w:val="24"/>
+        </w:rPr>
+        <w:t xml:space="preserve">o . . . . . . . . . . . . . . . . . . . . . . . . . . . . . . . </w:t>
+      </w:r>
+      <w:r>
+        <w:rPr>
+          <w:sz w:val="24"/>
+          <w:szCs w:val="24"/>
+        </w:rPr>
+        <w:t>. . . . . . . . . . . . . . . . . .</w:t>
+      </w:r>
+      <w:r>
+        <w:rPr>
+          <w:sz w:val="24"/>
+          <w:szCs w:val="24"/>
         </w:rPr>
         <w:t xml:space="preserve"> </w:t>
       </w:r>
       <w:r>
+        <w:rPr>
+          <w:sz w:val="24"/>
+          <w:szCs w:val="24"/>
+        </w:rPr>
         <w:tab/>
       </w:r>
       <w:r>
+        <w:rPr>
+          <w:sz w:val="24"/>
+          <w:szCs w:val="24"/>
+        </w:rPr>
+        <w:t>17</w:t>
+      </w:r>
+      <w:r>
+        <w:rPr>
+          <w:sz w:val="24"/>
+          <w:szCs w:val="24"/>
+        </w:rPr>
+        <w:t xml:space="preserve"> </w:t>
+      </w:r>
+    </w:p>
+    <w:p>
+      <w:pPr>
+        <w:ind w:firstLine="708"/>
+        <w:rPr>
+          <w:sz w:val="24"/>
+          <w:szCs w:val="24"/>
+        </w:rPr>
+      </w:pPr>
+      <w:r>
+        <w:rPr>
+          <w:sz w:val="24"/>
+          <w:szCs w:val="24"/>
+        </w:rPr>
+        <w:t>3.4 L</w:t>
+      </w:r>
+      <w:r>
+        <w:rPr>
+          <w:sz w:val="24"/>
+          <w:szCs w:val="24"/>
+        </w:rPr>
+        <w:t>ó</w:t>
+      </w:r>
+      <w:r>
+        <w:rPr>
+          <w:sz w:val="24"/>
+          <w:szCs w:val="24"/>
+        </w:rPr>
+        <w:t>gica de Neg</w:t>
+      </w:r>
+      <w:r>
+        <w:rPr>
+          <w:sz w:val="24"/>
+          <w:szCs w:val="24"/>
+        </w:rPr>
+        <w:t>ó</w:t>
+      </w:r>
+      <w:r>
+        <w:rPr>
+          <w:sz w:val="24"/>
+          <w:szCs w:val="24"/>
+        </w:rPr>
+        <w:t xml:space="preserve">cio . . . . . . . . . . . . . . . . . . . . . . . . . . . . . . . . . </w:t>
+      </w:r>
+      <w:r>
+        <w:rPr>
+          <w:sz w:val="24"/>
+          <w:szCs w:val="24"/>
+        </w:rPr>
+        <w:t xml:space="preserve">. . . . . . . . . . . . . . . . </w:t>
+      </w:r>
+      <w:r>
+        <w:rPr>
+          <w:sz w:val="24"/>
+          <w:szCs w:val="24"/>
+        </w:rPr>
+        <w:t>1</w:t>
+      </w:r>
+      <w:r>
+        <w:rPr>
+          <w:sz w:val="24"/>
+          <w:szCs w:val="24"/>
+        </w:rPr>
+        <w:t>7</w:t>
+      </w:r>
+      <w:r>
+        <w:rPr>
+          <w:sz w:val="24"/>
+          <w:szCs w:val="24"/>
+        </w:rPr>
+        <w:t xml:space="preserve"> </w:t>
+      </w:r>
+    </w:p>
+    <w:p>
+      <w:pPr>
+        <w:ind w:firstLine="708"/>
+        <w:rPr>
+          <w:sz w:val="24"/>
+          <w:szCs w:val="24"/>
+        </w:rPr>
+      </w:pPr>
+      <w:r>
+        <w:rPr>
+          <w:sz w:val="24"/>
+          <w:szCs w:val="24"/>
+        </w:rPr>
+        <w:t>3.4.1 Implementa</w:t>
+      </w:r>
+      <w:r>
+        <w:rPr>
+          <w:sz w:val="24"/>
+          <w:szCs w:val="24"/>
+        </w:rPr>
+        <w:t>çã</w:t>
+      </w:r>
+      <w:r>
+        <w:rPr>
+          <w:sz w:val="24"/>
+          <w:szCs w:val="24"/>
+        </w:rPr>
+        <w:t xml:space="preserve">o . . . . . . . . . . . . . . . . . . . . . . . . . . . . . . . </w:t>
+      </w:r>
+      <w:r>
+        <w:rPr>
+          <w:sz w:val="24"/>
+          <w:szCs w:val="24"/>
+        </w:rPr>
+        <w:t>. . . . . . . . . . . . . . . . . .</w:t>
+      </w:r>
+      <w:r>
+        <w:rPr>
+          <w:sz w:val="24"/>
+          <w:szCs w:val="24"/>
+        </w:rPr>
+        <w:t xml:space="preserve"> </w:t>
+      </w:r>
+      <w:r>
+        <w:rPr>
+          <w:sz w:val="24"/>
+          <w:szCs w:val="24"/>
+        </w:rPr>
         <w:tab/>
       </w:r>
       <w:r>
+        <w:rPr>
+          <w:sz w:val="24"/>
+          <w:szCs w:val="24"/>
+        </w:rPr>
+        <w:t>17</w:t>
+      </w:r>
+      <w:r>
+        <w:rPr>
+          <w:sz w:val="24"/>
+          <w:szCs w:val="24"/>
+        </w:rPr>
+        <w:t xml:space="preserve"> </w:t>
+      </w:r>
+    </w:p>
+    <w:p>
+      <w:r>
+        <w:rPr>
+          <w:b/>
+          <w:bCs/>
+          <w:sz w:val="28"/>
+          <w:szCs w:val="28"/>
+        </w:rPr>
+        <w:t>4 Conclus</w:t>
+      </w:r>
+      <w:r>
+        <w:rPr>
+          <w:b/>
+          <w:bCs/>
+          <w:sz w:val="28"/>
+          <w:szCs w:val="28"/>
+        </w:rPr>
+        <w:t>õ</w:t>
+      </w:r>
+      <w:r>
+        <w:rPr>
+          <w:b/>
+          <w:bCs/>
+          <w:sz w:val="28"/>
+          <w:szCs w:val="28"/>
+        </w:rPr>
+        <w:t xml:space="preserve">es </w:t>
+      </w:r>
+      <w:r>
+        <w:rPr>
+          <w:b/>
+          <w:bCs/>
+          <w:sz w:val="28"/>
+          <w:szCs w:val="28"/>
+        </w:rPr>
         <w:tab/>
       </w:r>
       <w:r>
@@ -2039,11 +2444,27 @@
         <w:tab/>
       </w:r>
       <w:r>
-        <w:rPr>
-          <w:sz w:val="24"/>
-          <w:szCs w:val="24"/>
-        </w:rPr>
-        <w:t>6</w:t>
+        <w:tab/>
+      </w:r>
+      <w:r>
+        <w:tab/>
+      </w:r>
+      <w:r>
+        <w:tab/>
+      </w:r>
+      <w:r>
+        <w:rPr>
+          <w:sz w:val="24"/>
+          <w:szCs w:val="24"/>
+        </w:rPr>
+        <w:t>18</w:t>
+      </w:r>
+      <w:r>
+        <w:rPr>
+          <w:sz w:val="24"/>
+          <w:szCs w:val="24"/>
+        </w:rPr>
+        <w:t xml:space="preserve"> </w:t>
       </w:r>
     </w:p>
     <w:p>
@@ -2059,30 +2480,28 @@
           <w:sz w:val="24"/>
           <w:szCs w:val="24"/>
         </w:rPr>
-        <w:t>3.1 Modelo de Dados . . . . . . . . . . . . . . . . . . . . . . . . . . . . . . . . . .</w:t>
-      </w:r>
-      <w:r>
-        <w:rPr>
-          <w:sz w:val="24"/>
-          <w:szCs w:val="24"/>
-        </w:rPr>
-        <w:t xml:space="preserve"> . . . . . . . . . . . </w:t>
-      </w:r>
-      <w:proofErr w:type="gramStart"/>
-      <w:r>
-        <w:rPr>
-          <w:sz w:val="24"/>
-          <w:szCs w:val="24"/>
-        </w:rPr>
-        <w:t>. . . .</w:t>
-      </w:r>
-      <w:proofErr w:type="gramEnd"/>
-      <w:r>
-        <w:rPr>
-          <w:sz w:val="24"/>
-          <w:szCs w:val="24"/>
-        </w:rPr>
-        <w:t xml:space="preserve"> </w:t>
+        <w:t>4.</w:t>
+      </w:r>
+      <w:r>
+        <w:rPr>
+          <w:sz w:val="24"/>
+          <w:szCs w:val="24"/>
+        </w:rPr>
+        <w:t>1</w:t>
+      </w:r>
+      <w:r>
+        <w:rPr>
+          <w:sz w:val="24"/>
+          <w:szCs w:val="24"/>
+        </w:rPr>
+        <w:t xml:space="preserve"> Sumário . . . . . . . . . . . . . . . . . . . . . . . . . . . . . . . . . . . . . . .</w:t>
+      </w:r>
+      <w:r>
+        <w:rPr>
+          <w:sz w:val="24"/>
+          <w:szCs w:val="24"/>
+        </w:rPr>
+        <w:t xml:space="preserve"> . . . . . . . . . . . . . . . . . .</w:t>
       </w:r>
       <w:r>
         <w:rPr>
@@ -2096,14 +2515,7 @@
           <w:sz w:val="24"/>
           <w:szCs w:val="24"/>
         </w:rPr>
-        <w:t>6</w:t>
-      </w:r>
-      <w:r>
-        <w:rPr>
-          <w:sz w:val="24"/>
-          <w:szCs w:val="24"/>
-        </w:rPr>
-        <w:t xml:space="preserve"> </w:t>
+        <w:t>18</w:t>
       </w:r>
     </w:p>
     <w:p>
@@ -2119,626 +2531,6 @@
           <w:sz w:val="24"/>
           <w:szCs w:val="24"/>
         </w:rPr>
-        <w:t>3.1.1 Modelo Entidade-Associa</w:t>
-      </w:r>
-      <w:r>
-        <w:rPr>
-          <w:sz w:val="24"/>
-          <w:szCs w:val="24"/>
-        </w:rPr>
-        <w:t>çã</w:t>
-      </w:r>
-      <w:r>
-        <w:rPr>
-          <w:sz w:val="24"/>
-          <w:szCs w:val="24"/>
-        </w:rPr>
-        <w:t>o . . . . . . . . . . . . . . . . . . . . . . .</w:t>
-      </w:r>
-      <w:r>
-        <w:rPr>
-          <w:sz w:val="24"/>
-          <w:szCs w:val="24"/>
-        </w:rPr>
-        <w:t xml:space="preserve"> . . . . . . . . . . </w:t>
-      </w:r>
-      <w:proofErr w:type="gramStart"/>
-      <w:r>
-        <w:rPr>
-          <w:sz w:val="24"/>
-          <w:szCs w:val="24"/>
-        </w:rPr>
-        <w:t>. . . .</w:t>
-      </w:r>
-      <w:proofErr w:type="gramEnd"/>
-      <w:r>
-        <w:rPr>
-          <w:sz w:val="24"/>
-          <w:szCs w:val="24"/>
-        </w:rPr>
-        <w:t xml:space="preserve"> .</w:t>
-      </w:r>
-      <w:r>
-        <w:rPr>
-          <w:sz w:val="24"/>
-          <w:szCs w:val="24"/>
-        </w:rPr>
-        <w:tab/>
-      </w:r>
-      <w:r>
-        <w:rPr>
-          <w:sz w:val="24"/>
-          <w:szCs w:val="24"/>
-        </w:rPr>
-        <w:t xml:space="preserve">10 </w:t>
-      </w:r>
-    </w:p>
-    <w:p>
-      <w:pPr>
-        <w:ind w:firstLine="708"/>
-        <w:rPr>
-          <w:sz w:val="24"/>
-          <w:szCs w:val="24"/>
-        </w:rPr>
-      </w:pPr>
-      <w:r>
-        <w:rPr>
-          <w:sz w:val="24"/>
-          <w:szCs w:val="24"/>
-        </w:rPr>
-        <w:t>3.1.2 Modelo Relacional . . . . . . . . . . . . . . . . . . . . . . . . . . . . .</w:t>
-      </w:r>
-      <w:r>
-        <w:rPr>
-          <w:sz w:val="24"/>
-          <w:szCs w:val="24"/>
-        </w:rPr>
-        <w:t xml:space="preserve"> . . . . . . . . . . . . . </w:t>
-      </w:r>
-      <w:proofErr w:type="gramStart"/>
-      <w:r>
-        <w:rPr>
-          <w:sz w:val="24"/>
-          <w:szCs w:val="24"/>
-        </w:rPr>
-        <w:t>. . . .</w:t>
-      </w:r>
-      <w:proofErr w:type="gramEnd"/>
-      <w:r>
-        <w:rPr>
-          <w:sz w:val="24"/>
-          <w:szCs w:val="24"/>
-        </w:rPr>
-        <w:t xml:space="preserve"> .</w:t>
-      </w:r>
-      <w:r>
-        <w:rPr>
-          <w:sz w:val="24"/>
-          <w:szCs w:val="24"/>
-        </w:rPr>
-        <w:t xml:space="preserve"> </w:t>
-      </w:r>
-      <w:r>
-        <w:rPr>
-          <w:sz w:val="24"/>
-          <w:szCs w:val="24"/>
-        </w:rPr>
-        <w:t>7</w:t>
-      </w:r>
-      <w:r>
-        <w:rPr>
-          <w:sz w:val="24"/>
-          <w:szCs w:val="24"/>
-        </w:rPr>
-        <w:t xml:space="preserve"> </w:t>
-      </w:r>
-    </w:p>
-    <w:p>
-      <w:pPr>
-        <w:ind w:firstLine="708"/>
-        <w:rPr>
-          <w:sz w:val="24"/>
-          <w:szCs w:val="24"/>
-        </w:rPr>
-      </w:pPr>
-      <w:r>
-        <w:rPr>
-          <w:sz w:val="24"/>
-          <w:szCs w:val="24"/>
-        </w:rPr>
-        <w:t>3.1.3 Dom</w:t>
-      </w:r>
-      <w:r>
-        <w:rPr>
-          <w:sz w:val="24"/>
-          <w:szCs w:val="24"/>
-        </w:rPr>
-        <w:t>í</w:t>
-      </w:r>
-      <w:r>
-        <w:rPr>
-          <w:sz w:val="24"/>
-          <w:szCs w:val="24"/>
-        </w:rPr>
-        <w:t>nio dos Atributos . . . . . . . . . . . . . . . . . . . . . . . . . . .</w:t>
-      </w:r>
-      <w:r>
-        <w:rPr>
-          <w:sz w:val="24"/>
-          <w:szCs w:val="24"/>
-        </w:rPr>
-        <w:t xml:space="preserve"> . . . . . . . . . . . . </w:t>
-      </w:r>
-      <w:proofErr w:type="gramStart"/>
-      <w:r>
-        <w:rPr>
-          <w:sz w:val="24"/>
-          <w:szCs w:val="24"/>
-        </w:rPr>
-        <w:t>. . . .</w:t>
-      </w:r>
-      <w:proofErr w:type="gramEnd"/>
-      <w:r>
-        <w:rPr>
-          <w:sz w:val="24"/>
-          <w:szCs w:val="24"/>
-        </w:rPr>
-        <w:t xml:space="preserve"> </w:t>
-      </w:r>
-      <w:r>
-        <w:rPr>
-          <w:sz w:val="24"/>
-          <w:szCs w:val="24"/>
-        </w:rPr>
-        <w:tab/>
-      </w:r>
-      <w:r>
-        <w:rPr>
-          <w:sz w:val="24"/>
-          <w:szCs w:val="24"/>
-        </w:rPr>
-        <w:t>8</w:t>
-      </w:r>
-      <w:r>
-        <w:rPr>
-          <w:sz w:val="24"/>
-          <w:szCs w:val="24"/>
-        </w:rPr>
-        <w:t xml:space="preserve"> </w:t>
-      </w:r>
-    </w:p>
-    <w:p>
-      <w:pPr>
-        <w:ind w:firstLine="708"/>
-        <w:rPr>
-          <w:sz w:val="24"/>
-          <w:szCs w:val="24"/>
-        </w:rPr>
-      </w:pPr>
-      <w:r>
-        <w:rPr>
-          <w:sz w:val="24"/>
-          <w:szCs w:val="24"/>
-        </w:rPr>
-        <w:t>3.2 Base de Dados . . . . . . . . . . . . . . . . . . . . . . . . . . . . . . . . . . .</w:t>
-      </w:r>
-      <w:r>
-        <w:rPr>
-          <w:sz w:val="24"/>
-          <w:szCs w:val="24"/>
-        </w:rPr>
-        <w:t xml:space="preserve"> . . . . . . . . . . . . . </w:t>
-      </w:r>
-      <w:proofErr w:type="gramStart"/>
-      <w:r>
-        <w:rPr>
-          <w:sz w:val="24"/>
-          <w:szCs w:val="24"/>
-        </w:rPr>
-        <w:t xml:space="preserve">. . . </w:t>
-      </w:r>
-      <w:r>
-        <w:rPr>
-          <w:sz w:val="24"/>
-          <w:szCs w:val="24"/>
-        </w:rPr>
-        <w:t>.</w:t>
-      </w:r>
-      <w:proofErr w:type="gramEnd"/>
-      <w:r>
-        <w:rPr>
-          <w:sz w:val="24"/>
-          <w:szCs w:val="24"/>
-        </w:rPr>
-        <w:tab/>
-      </w:r>
-      <w:r>
-        <w:rPr>
-          <w:sz w:val="24"/>
-          <w:szCs w:val="24"/>
-        </w:rPr>
-        <w:t>15</w:t>
-      </w:r>
-      <w:r>
-        <w:rPr>
-          <w:sz w:val="24"/>
-          <w:szCs w:val="24"/>
-        </w:rPr>
-        <w:t xml:space="preserve"> </w:t>
-      </w:r>
-    </w:p>
-    <w:p>
-      <w:pPr>
-        <w:ind w:firstLine="708"/>
-        <w:rPr>
-          <w:sz w:val="24"/>
-          <w:szCs w:val="24"/>
-        </w:rPr>
-      </w:pPr>
-      <w:r>
-        <w:rPr>
-          <w:sz w:val="24"/>
-          <w:szCs w:val="24"/>
-        </w:rPr>
-        <w:t>3.3 Acesso a Dados . . . . . . . . . . . . . . . . . . . . . . . . . . . . . . . . . . .</w:t>
-      </w:r>
-      <w:r>
-        <w:rPr>
-          <w:sz w:val="24"/>
-          <w:szCs w:val="24"/>
-        </w:rPr>
-        <w:t xml:space="preserve"> . . . . . . . . . . . . . . . . </w:t>
-      </w:r>
-      <w:r>
-        <w:rPr>
-          <w:sz w:val="24"/>
-          <w:szCs w:val="24"/>
-        </w:rPr>
-        <w:t>1</w:t>
-      </w:r>
-      <w:r>
-        <w:rPr>
-          <w:sz w:val="24"/>
-          <w:szCs w:val="24"/>
-        </w:rPr>
-        <w:t>6</w:t>
-      </w:r>
-      <w:r>
-        <w:rPr>
-          <w:sz w:val="24"/>
-          <w:szCs w:val="24"/>
-        </w:rPr>
-        <w:t xml:space="preserve"> </w:t>
-      </w:r>
-    </w:p>
-    <w:p>
-      <w:pPr>
-        <w:ind w:firstLine="708"/>
-        <w:rPr>
-          <w:sz w:val="24"/>
-          <w:szCs w:val="24"/>
-        </w:rPr>
-      </w:pPr>
-      <w:r>
-        <w:rPr>
-          <w:sz w:val="24"/>
-          <w:szCs w:val="24"/>
-        </w:rPr>
-        <w:t>3.3.1 Implementa</w:t>
-      </w:r>
-      <w:r>
-        <w:rPr>
-          <w:sz w:val="24"/>
-          <w:szCs w:val="24"/>
-        </w:rPr>
-        <w:t>çã</w:t>
-      </w:r>
-      <w:r>
-        <w:rPr>
-          <w:sz w:val="24"/>
-          <w:szCs w:val="24"/>
-        </w:rPr>
-        <w:t xml:space="preserve">o . . . . . . . . . . . . . . . . . . . . . . . . . . . . . . . </w:t>
-      </w:r>
-      <w:r>
-        <w:rPr>
-          <w:sz w:val="24"/>
-          <w:szCs w:val="24"/>
-        </w:rPr>
-        <w:t xml:space="preserve">. . . . . . . . . . . . . . </w:t>
-      </w:r>
-      <w:proofErr w:type="gramStart"/>
-      <w:r>
-        <w:rPr>
-          <w:sz w:val="24"/>
-          <w:szCs w:val="24"/>
-        </w:rPr>
-        <w:t>. . . .</w:t>
-      </w:r>
-      <w:proofErr w:type="gramEnd"/>
-      <w:r>
-        <w:rPr>
-          <w:sz w:val="24"/>
-          <w:szCs w:val="24"/>
-        </w:rPr>
-        <w:t xml:space="preserve"> </w:t>
-      </w:r>
-      <w:r>
-        <w:rPr>
-          <w:sz w:val="24"/>
-          <w:szCs w:val="24"/>
-        </w:rPr>
-        <w:tab/>
-      </w:r>
-      <w:r>
-        <w:rPr>
-          <w:sz w:val="24"/>
-          <w:szCs w:val="24"/>
-        </w:rPr>
-        <w:t>17</w:t>
-      </w:r>
-      <w:r>
-        <w:rPr>
-          <w:sz w:val="24"/>
-          <w:szCs w:val="24"/>
-        </w:rPr>
-        <w:t xml:space="preserve"> </w:t>
-      </w:r>
-    </w:p>
-    <w:p>
-      <w:pPr>
-        <w:ind w:firstLine="708"/>
-        <w:rPr>
-          <w:sz w:val="24"/>
-          <w:szCs w:val="24"/>
-        </w:rPr>
-      </w:pPr>
-      <w:r>
-        <w:rPr>
-          <w:sz w:val="24"/>
-          <w:szCs w:val="24"/>
-        </w:rPr>
-        <w:t>3.4 L</w:t>
-      </w:r>
-      <w:r>
-        <w:rPr>
-          <w:sz w:val="24"/>
-          <w:szCs w:val="24"/>
-        </w:rPr>
-        <w:t>ó</w:t>
-      </w:r>
-      <w:r>
-        <w:rPr>
-          <w:sz w:val="24"/>
-          <w:szCs w:val="24"/>
-        </w:rPr>
-        <w:t>gica de Neg</w:t>
-      </w:r>
-      <w:r>
-        <w:rPr>
-          <w:sz w:val="24"/>
-          <w:szCs w:val="24"/>
-        </w:rPr>
-        <w:t>ó</w:t>
-      </w:r>
-      <w:r>
-        <w:rPr>
-          <w:sz w:val="24"/>
-          <w:szCs w:val="24"/>
-        </w:rPr>
-        <w:t xml:space="preserve">cio . . . . . . . . . . . . . . . . . . . . . . . . . . . . . . . . . </w:t>
-      </w:r>
-      <w:r>
-        <w:rPr>
-          <w:sz w:val="24"/>
-          <w:szCs w:val="24"/>
-        </w:rPr>
-        <w:t xml:space="preserve">. . . . . . . . . . . . </w:t>
-      </w:r>
-      <w:proofErr w:type="gramStart"/>
-      <w:r>
-        <w:rPr>
-          <w:sz w:val="24"/>
-          <w:szCs w:val="24"/>
-        </w:rPr>
-        <w:t>. . . .</w:t>
-      </w:r>
-      <w:proofErr w:type="gramEnd"/>
-      <w:r>
-        <w:rPr>
-          <w:sz w:val="24"/>
-          <w:szCs w:val="24"/>
-        </w:rPr>
-        <w:t xml:space="preserve"> </w:t>
-      </w:r>
-      <w:r>
-        <w:rPr>
-          <w:sz w:val="24"/>
-          <w:szCs w:val="24"/>
-        </w:rPr>
-        <w:t>1</w:t>
-      </w:r>
-      <w:r>
-        <w:rPr>
-          <w:sz w:val="24"/>
-          <w:szCs w:val="24"/>
-        </w:rPr>
-        <w:t>7</w:t>
-      </w:r>
-      <w:r>
-        <w:rPr>
-          <w:sz w:val="24"/>
-          <w:szCs w:val="24"/>
-        </w:rPr>
-        <w:t xml:space="preserve"> </w:t>
-      </w:r>
-    </w:p>
-    <w:p>
-      <w:pPr>
-        <w:ind w:firstLine="708"/>
-        <w:rPr>
-          <w:sz w:val="24"/>
-          <w:szCs w:val="24"/>
-        </w:rPr>
-      </w:pPr>
-      <w:r>
-        <w:rPr>
-          <w:sz w:val="24"/>
-          <w:szCs w:val="24"/>
-        </w:rPr>
-        <w:t>3.4.1 Implementa</w:t>
-      </w:r>
-      <w:r>
-        <w:rPr>
-          <w:sz w:val="24"/>
-          <w:szCs w:val="24"/>
-        </w:rPr>
-        <w:t>çã</w:t>
-      </w:r>
-      <w:r>
-        <w:rPr>
-          <w:sz w:val="24"/>
-          <w:szCs w:val="24"/>
-        </w:rPr>
-        <w:t xml:space="preserve">o . . . . . . . . . . . . . . . . . . . . . . . . . . . . . . . </w:t>
-      </w:r>
-      <w:r>
-        <w:rPr>
-          <w:sz w:val="24"/>
-          <w:szCs w:val="24"/>
-        </w:rPr>
-        <w:t xml:space="preserve">. . . . . . . . . . . . . . </w:t>
-      </w:r>
-      <w:proofErr w:type="gramStart"/>
-      <w:r>
-        <w:rPr>
-          <w:sz w:val="24"/>
-          <w:szCs w:val="24"/>
-        </w:rPr>
-        <w:t>. . . .</w:t>
-      </w:r>
-      <w:proofErr w:type="gramEnd"/>
-      <w:r>
-        <w:rPr>
-          <w:sz w:val="24"/>
-          <w:szCs w:val="24"/>
-        </w:rPr>
-        <w:t xml:space="preserve"> </w:t>
-      </w:r>
-      <w:r>
-        <w:rPr>
-          <w:sz w:val="24"/>
-          <w:szCs w:val="24"/>
-        </w:rPr>
-        <w:tab/>
-      </w:r>
-      <w:r>
-        <w:rPr>
-          <w:sz w:val="24"/>
-          <w:szCs w:val="24"/>
-        </w:rPr>
-        <w:t>17</w:t>
-      </w:r>
-      <w:r>
-        <w:rPr>
-          <w:sz w:val="24"/>
-          <w:szCs w:val="24"/>
-        </w:rPr>
-        <w:t xml:space="preserve"> </w:t>
-      </w:r>
-    </w:p>
-    <w:p>
-      <w:r>
-        <w:rPr>
-          <w:b/>
-          <w:bCs/>
-          <w:sz w:val="28"/>
-          <w:szCs w:val="28"/>
-        </w:rPr>
-        <w:t>4 Conclus</w:t>
-      </w:r>
-      <w:r>
-        <w:rPr>
-          <w:b/>
-          <w:bCs/>
-          <w:sz w:val="28"/>
-          <w:szCs w:val="28"/>
-        </w:rPr>
-        <w:t>õ</w:t>
-      </w:r>
-      <w:r>
-        <w:rPr>
-          <w:b/>
-          <w:bCs/>
-          <w:sz w:val="28"/>
-          <w:szCs w:val="28"/>
-        </w:rPr>
-        <w:t xml:space="preserve">es </w:t>
-      </w:r>
-      <w:r>
-        <w:rPr>
-          <w:b/>
-          <w:bCs/>
-          <w:sz w:val="28"/>
-          <w:szCs w:val="28"/>
-        </w:rPr>
-        <w:tab/>
-      </w:r>
-      <w:r>
-        <w:tab/>
-      </w:r>
-      <w:r>
-        <w:tab/>
-      </w:r>
-      <w:r>
-        <w:tab/>
-      </w:r>
-      <w:r>
-        <w:tab/>
-      </w:r>
-      <w:r>
-        <w:tab/>
-      </w:r>
-      <w:r>
-        <w:tab/>
-      </w:r>
-      <w:r>
-        <w:tab/>
-      </w:r>
-      <w:r>
-        <w:tab/>
-      </w:r>
-      <w:r>
-        <w:tab/>
-      </w:r>
-      <w:r>
-        <w:rPr>
-          <w:sz w:val="24"/>
-          <w:szCs w:val="24"/>
-        </w:rPr>
-        <w:t>18</w:t>
-      </w:r>
-      <w:r>
-        <w:rPr>
-          <w:sz w:val="24"/>
-          <w:szCs w:val="24"/>
-        </w:rPr>
-        <w:t xml:space="preserve"> </w:t>
-      </w:r>
-    </w:p>
-    <w:p>
-      <w:pPr>
-        <w:ind w:firstLine="708"/>
-        <w:rPr>
-          <w:sz w:val="24"/>
-          <w:szCs w:val="24"/>
-        </w:rPr>
-      </w:pPr>
-      <w:r>
-        <w:rPr>
-          <w:sz w:val="24"/>
-          <w:szCs w:val="24"/>
-        </w:rPr>
         <w:t>4.</w:t>
       </w:r>
       <w:r>
@@ -2746,57 +2538,6 @@
           <w:sz w:val="24"/>
           <w:szCs w:val="24"/>
         </w:rPr>
-        <w:t>1</w:t>
-      </w:r>
-      <w:r>
-        <w:rPr>
-          <w:sz w:val="24"/>
-          <w:szCs w:val="24"/>
-        </w:rPr>
-        <w:t xml:space="preserve"> Sumário . . . . . . . . . . . . . . . . . . . . . . . . . . . . . . . . . . . . . . .</w:t>
-      </w:r>
-      <w:r>
-        <w:rPr>
-          <w:sz w:val="24"/>
-          <w:szCs w:val="24"/>
-        </w:rPr>
-        <w:t xml:space="preserve"> . . . . . . . . . . . . . . . . . .</w:t>
-      </w:r>
-      <w:r>
-        <w:rPr>
-          <w:sz w:val="24"/>
-          <w:szCs w:val="24"/>
-        </w:rPr>
-        <w:tab/>
-      </w:r>
-      <w:r>
-        <w:rPr>
-          <w:sz w:val="24"/>
-          <w:szCs w:val="24"/>
-        </w:rPr>
-        <w:t>18</w:t>
-      </w:r>
-    </w:p>
-    <w:p>
-      <w:pPr>
-        <w:ind w:firstLine="708"/>
-        <w:rPr>
-          <w:sz w:val="24"/>
-          <w:szCs w:val="24"/>
-        </w:rPr>
-      </w:pPr>
-      <w:r>
-        <w:rPr>
-          <w:sz w:val="24"/>
-          <w:szCs w:val="24"/>
-        </w:rPr>
-        <w:t>4.</w:t>
-      </w:r>
-      <w:r>
-        <w:rPr>
-          <w:sz w:val="24"/>
-          <w:szCs w:val="24"/>
-        </w:rPr>
         <w:t>2</w:t>
       </w:r>
       <w:r>
@@ -2811,23 +2552,7 @@
           <w:sz w:val="24"/>
           <w:szCs w:val="24"/>
         </w:rPr>
-        <w:t xml:space="preserve">. . . . . . . . . . . </w:t>
-      </w:r>
-      <w:proofErr w:type="gramStart"/>
-      <w:r>
-        <w:rPr>
-          <w:sz w:val="24"/>
-          <w:szCs w:val="24"/>
-        </w:rPr>
-        <w:t>. . . .</w:t>
-      </w:r>
-      <w:proofErr w:type="gramEnd"/>
-      <w:r>
-        <w:rPr>
-          <w:sz w:val="24"/>
-          <w:szCs w:val="24"/>
-        </w:rPr>
-        <w:t xml:space="preserve"> </w:t>
+        <w:t xml:space="preserve">. . . . . . . . . . . . . . . </w:t>
       </w:r>
       <w:r>
         <w:rPr>
@@ -3755,22 +3480,8 @@
                                   <w:sz w:val="28"/>
                                   <w:szCs w:val="28"/>
                                 </w:rPr>
-                                <w:t xml:space="preserve">Servidor Cook </w:t>
+                                <w:t>Servidor Cook It</w:t>
                               </w:r>
-                              <w:proofErr w:type="spellStart"/>
-                              <w:r>
-                                <w:rPr>
-                                  <w:rFonts w:hAnsi="Calibri"/>
-                                  <w:b/>
-                                  <w:bCs/>
-                                  <w:color w:val="000000" w:themeColor="text1"/>
-                                  <w:kern w:val="24"/>
-                                  <w:sz w:val="28"/>
-                                  <w:szCs w:val="28"/>
-                                </w:rPr>
-                                <w:t>It</w:t>
-                              </w:r>
-                              <w:proofErr w:type="spellEnd"/>
                             </w:p>
                           </w:txbxContent>
                         </wps:txbx>
@@ -3842,22 +3553,8 @@
                             <w:sz w:val="28"/>
                             <w:szCs w:val="28"/>
                           </w:rPr>
-                          <w:t xml:space="preserve">Servidor Cook </w:t>
+                          <w:t>Servidor Cook It</w:t>
                         </w:r>
-                        <w:proofErr w:type="spellStart"/>
-                        <w:r>
-                          <w:rPr>
-                            <w:rFonts w:hAnsi="Calibri"/>
-                            <w:b/>
-                            <w:bCs/>
-                            <w:color w:val="000000" w:themeColor="text1"/>
-                            <w:kern w:val="24"/>
-                            <w:sz w:val="28"/>
-                            <w:szCs w:val="28"/>
-                          </w:rPr>
-                          <w:t>It</w:t>
-                        </w:r>
-                        <w:proofErr w:type="spellEnd"/>
                       </w:p>
                     </w:txbxContent>
                   </v:textbox>
@@ -4055,7 +3752,7 @@
                 <wp:effectExtent l="19050" t="57150" r="90805" b="81280"/>
                 <wp:wrapNone/>
                 <wp:docPr id="12" name="Seta para a esquerda e para a direita 54"/>
-                <wp:cNvGraphicFramePr xmlns:a="http://schemas.openxmlformats.org/drawingml/2006/main"/>
+                <wp:cNvGraphicFramePr/>
                 <a:graphic xmlns:a="http://schemas.openxmlformats.org/drawingml/2006/main">
                   <a:graphicData uri="http://schemas.microsoft.com/office/word/2010/wordprocessingShape">
                     <wps:wsp>
@@ -4889,7 +4586,6 @@
                                 </w:rPr>
                                 <w:t xml:space="preserve">Servidor Cook </w:t>
                               </w:r>
-                              <w:proofErr w:type="spellStart"/>
                               <w:r>
                                 <w:rPr>
                                   <w:rFonts w:hAnsi="Calibri"/>
@@ -4902,7 +4598,6 @@
                                 </w:rPr>
                                 <w:t>It</w:t>
                               </w:r>
-                              <w:proofErr w:type="spellEnd"/>
                             </w:p>
                           </w:txbxContent>
                         </wps:txbx>
@@ -4957,7 +4652,6 @@
                           </w:rPr>
                           <w:t xml:space="preserve">Servidor Cook </w:t>
                         </w:r>
-                        <w:proofErr w:type="spellStart"/>
                         <w:r>
                           <w:rPr>
                             <w:rFonts w:hAnsi="Calibri"/>
@@ -4970,7 +4664,6 @@
                           </w:rPr>
                           <w:t>It</w:t>
                         </w:r>
-                        <w:proofErr w:type="spellEnd"/>
                       </w:p>
                     </w:txbxContent>
                   </v:textbox>
@@ -5022,23 +4715,7 @@
           <w:sz w:val="24"/>
           <w:szCs w:val="24"/>
         </w:rPr>
-        <w:t xml:space="preserve">- Servidor Cook </w:t>
-      </w:r>
-      <w:proofErr w:type="spellStart"/>
-      <w:r>
-        <w:rPr>
-          <w:sz w:val="24"/>
-          <w:szCs w:val="24"/>
-        </w:rPr>
-        <w:t>It</w:t>
-      </w:r>
-      <w:proofErr w:type="spellEnd"/>
-      <w:r>
-        <w:rPr>
-          <w:sz w:val="24"/>
-          <w:szCs w:val="24"/>
-        </w:rPr>
-        <w:t xml:space="preserve"> (API)</w:t>
+        <w:t>- Servidor Cook It (API)</w:t>
       </w:r>
     </w:p>
     <w:p>
@@ -7990,7 +7667,21 @@
           <w:sz w:val="28"/>
           <w:szCs w:val="28"/>
         </w:rPr>
-        <w:t>Integração com a aplicação de gestão inteligente de stocks de modo a permitir a pesquisa de receitas através de uma lista de ingredientes.</w:t>
+        <w:t>Integração com a aplicação de gestão inteligente de stocks de modo a permitir a pesquisa de receitas através d</w:t>
+      </w:r>
+      <w:r>
+        <w:rPr>
+          <w:sz w:val="28"/>
+          <w:szCs w:val="28"/>
+        </w:rPr>
+        <w:t>os ingredientes de uma “despensa”</w:t>
+      </w:r>
+      <w:r>
+        <w:rPr>
+          <w:sz w:val="28"/>
+          <w:szCs w:val="28"/>
+        </w:rPr>
+        <w:t>.</w:t>
       </w:r>
     </w:p>
     <w:p>
@@ -8280,7 +7971,6 @@
           <w:sz w:val="32"/>
           <w:szCs w:val="32"/>
         </w:rPr>
-        <w:lastRenderedPageBreak/>
         <w:t xml:space="preserve">Capítulo </w:t>
       </w:r>
       <w:r>
@@ -8529,6 +8219,13 @@
           <w:szCs w:val="28"/>
         </w:rPr>
         <w:t>o 3.4</w:t>
+      </w:r>
+      <w:r>
+        <w:rPr>
+          <w:sz w:val="28"/>
+          <w:szCs w:val="28"/>
+        </w:rPr>
+        <w:t>.</w:t>
       </w:r>
     </w:p>
     <w:p>
@@ -8797,7 +8494,6 @@
         <w:rPr>
           <w:noProof/>
         </w:rPr>
-        <w:lastRenderedPageBreak/>
         <w:drawing>
           <wp:anchor distT="0" distB="0" distL="114300" distR="114300" simplePos="0" relativeHeight="251704320" behindDoc="0" locked="0" layoutInCell="1" allowOverlap="1" wp14:anchorId="45185B34" wp14:editId="24AFFBD4">
             <wp:simplePos x="0" y="0"/>
@@ -8975,7 +8671,7 @@
           <w:sz w:val="28"/>
           <w:szCs w:val="28"/>
         </w:rPr>
-        <w:t xml:space="preserve">RI1: </w:t>
+        <w:t>RI1: id_user (</w:t>
       </w:r>
       <w:proofErr w:type="spellStart"/>
       <w:r>
@@ -8983,7 +8679,7 @@
           <w:sz w:val="28"/>
           <w:szCs w:val="28"/>
         </w:rPr>
-        <w:t>id_user</w:t>
+        <w:t>users</w:t>
       </w:r>
       <w:proofErr w:type="spellEnd"/>
       <w:r>
@@ -8991,7 +8687,159 @@
           <w:sz w:val="28"/>
           <w:szCs w:val="28"/>
         </w:rPr>
-        <w:t xml:space="preserve"> (</w:t>
+        <w:t>) é auto</w:t>
+      </w:r>
+      <w:r>
+        <w:rPr>
+          <w:sz w:val="28"/>
+          <w:szCs w:val="28"/>
+        </w:rPr>
+        <w:t>-</w:t>
+      </w:r>
+      <w:r>
+        <w:rPr>
+          <w:sz w:val="28"/>
+          <w:szCs w:val="28"/>
+        </w:rPr>
+        <w:t>incrementado</w:t>
+      </w:r>
+      <w:r>
+        <w:rPr>
+          <w:sz w:val="28"/>
+          <w:szCs w:val="28"/>
+        </w:rPr>
+        <w:t>;</w:t>
+      </w:r>
+    </w:p>
+    <w:p>
+      <w:pPr>
+        <w:rPr>
+          <w:sz w:val="28"/>
+          <w:szCs w:val="28"/>
+        </w:rPr>
+      </w:pPr>
+      <w:r>
+        <w:rPr>
+          <w:sz w:val="28"/>
+          <w:szCs w:val="28"/>
+        </w:rPr>
+        <w:t xml:space="preserve">RI2: </w:t>
+      </w:r>
+      <w:r>
+        <w:rPr>
+          <w:sz w:val="28"/>
+          <w:szCs w:val="28"/>
+        </w:rPr>
+        <w:t xml:space="preserve">username é único, obrigatório e </w:t>
+      </w:r>
+      <w:r>
+        <w:rPr>
+          <w:sz w:val="28"/>
+          <w:szCs w:val="28"/>
+        </w:rPr>
+        <w:t>tem</w:t>
+      </w:r>
+      <w:r>
+        <w:rPr>
+          <w:sz w:val="28"/>
+          <w:szCs w:val="28"/>
+        </w:rPr>
+        <w:t xml:space="preserve"> um comprimento máximo de 25 caracteres;</w:t>
+      </w:r>
+    </w:p>
+    <w:p>
+      <w:pPr>
+        <w:rPr>
+          <w:sz w:val="28"/>
+          <w:szCs w:val="28"/>
+        </w:rPr>
+      </w:pPr>
+      <w:r>
+        <w:rPr>
+          <w:sz w:val="28"/>
+          <w:szCs w:val="28"/>
+        </w:rPr>
+        <w:t xml:space="preserve">RI3: password é obrigatório e </w:t>
+      </w:r>
+      <w:r>
+        <w:rPr>
+          <w:sz w:val="28"/>
+          <w:szCs w:val="28"/>
+        </w:rPr>
+        <w:t>tem</w:t>
+      </w:r>
+      <w:r>
+        <w:rPr>
+          <w:sz w:val="28"/>
+          <w:szCs w:val="28"/>
+        </w:rPr>
+        <w:t xml:space="preserve"> um comprimento máximo de 25 caracteres;</w:t>
+      </w:r>
+    </w:p>
+    <w:p>
+      <w:pPr>
+        <w:rPr>
+          <w:sz w:val="28"/>
+          <w:szCs w:val="28"/>
+        </w:rPr>
+      </w:pPr>
+      <w:r>
+        <w:rPr>
+          <w:sz w:val="28"/>
+          <w:szCs w:val="28"/>
+        </w:rPr>
+        <w:t xml:space="preserve">RI4: email é único, obrigatório e </w:t>
+      </w:r>
+      <w:r>
+        <w:rPr>
+          <w:sz w:val="28"/>
+          <w:szCs w:val="28"/>
+        </w:rPr>
+        <w:t>tem</w:t>
+      </w:r>
+      <w:r>
+        <w:rPr>
+          <w:sz w:val="28"/>
+          <w:szCs w:val="28"/>
+        </w:rPr>
+        <w:t xml:space="preserve"> um comprimento máximo de 320 caracteres;</w:t>
+      </w:r>
+    </w:p>
+    <w:p>
+      <w:pPr>
+        <w:rPr>
+          <w:sz w:val="28"/>
+          <w:szCs w:val="28"/>
+        </w:rPr>
+      </w:pPr>
+      <w:r>
+        <w:rPr>
+          <w:sz w:val="28"/>
+          <w:szCs w:val="28"/>
+        </w:rPr>
+        <w:t>RI4:</w:t>
+      </w:r>
+      <w:r>
+        <w:rPr>
+          <w:sz w:val="28"/>
+          <w:szCs w:val="28"/>
+        </w:rPr>
+        <w:t xml:space="preserve"> name é obrigatório e tem um comprimento máximo de 100 caracteres;</w:t>
+      </w:r>
+    </w:p>
+    <w:p>
+      <w:pPr>
+        <w:rPr>
+          <w:sz w:val="28"/>
+          <w:szCs w:val="28"/>
+        </w:rPr>
+      </w:pPr>
+      <w:r>
+        <w:rPr>
+          <w:sz w:val="28"/>
+          <w:szCs w:val="28"/>
+        </w:rPr>
+        <w:t>RI5: id_url (</w:t>
       </w:r>
       <w:proofErr w:type="spellStart"/>
       <w:r>
@@ -8999,7 +8847,7 @@
           <w:sz w:val="28"/>
           <w:szCs w:val="28"/>
         </w:rPr>
-        <w:t>users</w:t>
+        <w:t>user_recipe_list</w:t>
       </w:r>
       <w:proofErr w:type="spellEnd"/>
       <w:r>
@@ -9007,454 +8855,37 @@
           <w:sz w:val="28"/>
           <w:szCs w:val="28"/>
         </w:rPr>
-        <w:t xml:space="preserve">) é </w:t>
-      </w:r>
-      <w:proofErr w:type="spellStart"/>
-      <w:r>
-        <w:rPr>
-          <w:sz w:val="28"/>
-          <w:szCs w:val="28"/>
-        </w:rPr>
-        <w:t>auto</w:t>
-      </w:r>
-      <w:r>
-        <w:rPr>
-          <w:sz w:val="28"/>
-          <w:szCs w:val="28"/>
-        </w:rPr>
-        <w:t>-</w:t>
-      </w:r>
-      <w:r>
-        <w:rPr>
-          <w:sz w:val="28"/>
-          <w:szCs w:val="28"/>
-        </w:rPr>
-        <w:t>incrementado</w:t>
-      </w:r>
-      <w:proofErr w:type="spellEnd"/>
-      <w:r>
-        <w:rPr>
-          <w:sz w:val="28"/>
-          <w:szCs w:val="28"/>
-        </w:rPr>
-        <w:t>;</w:t>
-      </w:r>
-    </w:p>
-    <w:p>
-      <w:pPr>
-        <w:rPr>
-          <w:sz w:val="28"/>
-          <w:szCs w:val="28"/>
-        </w:rPr>
-      </w:pPr>
-      <w:r>
-        <w:rPr>
-          <w:sz w:val="28"/>
-          <w:szCs w:val="28"/>
-        </w:rPr>
-        <w:t xml:space="preserve">RI2: </w:t>
-      </w:r>
-      <w:proofErr w:type="spellStart"/>
-      <w:r>
-        <w:rPr>
-          <w:sz w:val="28"/>
-          <w:szCs w:val="28"/>
-        </w:rPr>
-        <w:t>username</w:t>
-      </w:r>
-      <w:proofErr w:type="spellEnd"/>
-      <w:r>
-        <w:rPr>
-          <w:sz w:val="28"/>
-          <w:szCs w:val="28"/>
-        </w:rPr>
-        <w:t xml:space="preserve"> é único, obrigatório e </w:t>
-      </w:r>
-      <w:r>
-        <w:rPr>
-          <w:sz w:val="28"/>
-          <w:szCs w:val="28"/>
-        </w:rPr>
-        <w:t>tem</w:t>
-      </w:r>
-      <w:r>
-        <w:rPr>
-          <w:sz w:val="28"/>
-          <w:szCs w:val="28"/>
-        </w:rPr>
-        <w:t xml:space="preserve"> um comprimento máximo de 25 caracteres;</w:t>
-      </w:r>
-    </w:p>
-    <w:p>
-      <w:pPr>
-        <w:rPr>
-          <w:sz w:val="28"/>
-          <w:szCs w:val="28"/>
-        </w:rPr>
-      </w:pPr>
-      <w:r>
-        <w:rPr>
-          <w:sz w:val="28"/>
-          <w:szCs w:val="28"/>
-        </w:rPr>
-        <w:t xml:space="preserve">RI3: password é obrigatório e </w:t>
-      </w:r>
-      <w:r>
-        <w:rPr>
-          <w:sz w:val="28"/>
-          <w:szCs w:val="28"/>
-        </w:rPr>
-        <w:t>tem</w:t>
-      </w:r>
-      <w:r>
-        <w:rPr>
-          <w:sz w:val="28"/>
-          <w:szCs w:val="28"/>
-        </w:rPr>
-        <w:t xml:space="preserve"> um comprimento máximo de 25 caracteres;</w:t>
-      </w:r>
-    </w:p>
-    <w:p>
-      <w:pPr>
-        <w:rPr>
-          <w:sz w:val="28"/>
-          <w:szCs w:val="28"/>
-        </w:rPr>
-      </w:pPr>
-      <w:r>
-        <w:rPr>
-          <w:sz w:val="28"/>
-          <w:szCs w:val="28"/>
-        </w:rPr>
-        <w:t xml:space="preserve">RI4: email é único, obrigatório e </w:t>
-      </w:r>
-      <w:r>
-        <w:rPr>
-          <w:sz w:val="28"/>
-          <w:szCs w:val="28"/>
-        </w:rPr>
-        <w:t>tem</w:t>
-      </w:r>
-      <w:r>
-        <w:rPr>
-          <w:sz w:val="28"/>
-          <w:szCs w:val="28"/>
-        </w:rPr>
-        <w:t xml:space="preserve"> um comprimento máximo de 320 caracteres;</w:t>
-      </w:r>
-    </w:p>
-    <w:p>
-      <w:pPr>
-        <w:rPr>
-          <w:sz w:val="28"/>
-          <w:szCs w:val="28"/>
-        </w:rPr>
-      </w:pPr>
-      <w:r>
-        <w:rPr>
-          <w:sz w:val="28"/>
-          <w:szCs w:val="28"/>
-        </w:rPr>
-        <w:t>RI4:</w:t>
-      </w:r>
-      <w:r>
-        <w:rPr>
-          <w:sz w:val="28"/>
-          <w:szCs w:val="28"/>
-        </w:rPr>
-        <w:t xml:space="preserve"> </w:t>
-      </w:r>
-      <w:proofErr w:type="spellStart"/>
-      <w:r>
-        <w:rPr>
-          <w:sz w:val="28"/>
-          <w:szCs w:val="28"/>
-        </w:rPr>
-        <w:t>name</w:t>
-      </w:r>
-      <w:proofErr w:type="spellEnd"/>
-      <w:r>
-        <w:rPr>
-          <w:sz w:val="28"/>
-          <w:szCs w:val="28"/>
-        </w:rPr>
-        <w:t xml:space="preserve"> é obrigatório e tem um comprimento máximo de 100 caracteres;</w:t>
-      </w:r>
-    </w:p>
-    <w:p>
-      <w:pPr>
-        <w:rPr>
-          <w:sz w:val="28"/>
-          <w:szCs w:val="28"/>
-        </w:rPr>
-      </w:pPr>
-      <w:r>
-        <w:rPr>
-          <w:sz w:val="28"/>
-          <w:szCs w:val="28"/>
-        </w:rPr>
-        <w:t xml:space="preserve">RI5: </w:t>
-      </w:r>
-      <w:proofErr w:type="spellStart"/>
-      <w:r>
-        <w:rPr>
-          <w:sz w:val="28"/>
-          <w:szCs w:val="28"/>
-        </w:rPr>
-        <w:t>id_url</w:t>
-      </w:r>
-      <w:proofErr w:type="spellEnd"/>
-      <w:r>
-        <w:rPr>
-          <w:sz w:val="28"/>
-          <w:szCs w:val="28"/>
-        </w:rPr>
-        <w:t xml:space="preserve"> (</w:t>
-      </w:r>
-      <w:proofErr w:type="spellStart"/>
-      <w:r>
-        <w:rPr>
-          <w:sz w:val="28"/>
-          <w:szCs w:val="28"/>
-        </w:rPr>
-        <w:t>user_recipe_list</w:t>
-      </w:r>
-      <w:proofErr w:type="spellEnd"/>
-      <w:r>
-        <w:rPr>
-          <w:sz w:val="28"/>
-          <w:szCs w:val="28"/>
-        </w:rPr>
-        <w:t xml:space="preserve">) é </w:t>
-      </w:r>
-      <w:proofErr w:type="spellStart"/>
-      <w:r>
-        <w:rPr>
-          <w:sz w:val="28"/>
-          <w:szCs w:val="28"/>
-        </w:rPr>
-        <w:t>auto-incrementado</w:t>
-      </w:r>
-      <w:proofErr w:type="spellEnd"/>
-      <w:r>
-        <w:rPr>
-          <w:sz w:val="28"/>
-          <w:szCs w:val="28"/>
-        </w:rPr>
-        <w:t>;</w:t>
-      </w:r>
-    </w:p>
-    <w:p>
-      <w:pPr>
-        <w:rPr>
-          <w:sz w:val="28"/>
-          <w:szCs w:val="28"/>
-        </w:rPr>
-      </w:pPr>
-      <w:r>
-        <w:rPr>
-          <w:sz w:val="28"/>
-          <w:szCs w:val="28"/>
-        </w:rPr>
-        <w:t xml:space="preserve">RI6: </w:t>
-      </w:r>
-      <w:proofErr w:type="spellStart"/>
-      <w:r>
-        <w:rPr>
-          <w:sz w:val="28"/>
-          <w:szCs w:val="28"/>
-        </w:rPr>
-        <w:t>list_name</w:t>
-      </w:r>
-      <w:proofErr w:type="spellEnd"/>
-      <w:r>
-        <w:rPr>
-          <w:sz w:val="28"/>
-          <w:szCs w:val="28"/>
-        </w:rPr>
-        <w:t xml:space="preserve"> é obrigatório e tem um comprimento máximo de 25 caracteres;</w:t>
-      </w:r>
-    </w:p>
-    <w:p>
-      <w:pPr>
-        <w:rPr>
-          <w:sz w:val="28"/>
-          <w:szCs w:val="28"/>
-        </w:rPr>
-      </w:pPr>
-      <w:r>
-        <w:rPr>
-          <w:sz w:val="28"/>
-          <w:szCs w:val="28"/>
-        </w:rPr>
-        <w:t xml:space="preserve">RI7: </w:t>
-      </w:r>
-      <w:proofErr w:type="spellStart"/>
-      <w:r>
-        <w:rPr>
-          <w:sz w:val="28"/>
-          <w:szCs w:val="28"/>
-        </w:rPr>
-        <w:t>description</w:t>
-      </w:r>
-      <w:proofErr w:type="spellEnd"/>
-      <w:r>
-        <w:rPr>
-          <w:sz w:val="28"/>
-          <w:szCs w:val="28"/>
-        </w:rPr>
-        <w:t xml:space="preserve"> não é obrigatório;</w:t>
-      </w:r>
-    </w:p>
-    <w:p>
-      <w:pPr>
-        <w:rPr>
-          <w:sz w:val="28"/>
-          <w:szCs w:val="28"/>
-        </w:rPr>
-      </w:pPr>
-      <w:r>
-        <w:rPr>
-          <w:sz w:val="28"/>
-          <w:szCs w:val="28"/>
-        </w:rPr>
-        <w:t>RI</w:t>
-      </w:r>
-      <w:r>
-        <w:rPr>
-          <w:sz w:val="28"/>
-          <w:szCs w:val="28"/>
-        </w:rPr>
-        <w:t>8</w:t>
-      </w:r>
-      <w:r>
-        <w:rPr>
-          <w:sz w:val="28"/>
-          <w:szCs w:val="28"/>
-        </w:rPr>
-        <w:t xml:space="preserve">: </w:t>
-      </w:r>
-      <w:proofErr w:type="spellStart"/>
-      <w:r>
-        <w:rPr>
-          <w:sz w:val="28"/>
-          <w:szCs w:val="28"/>
-        </w:rPr>
-        <w:t>visibility</w:t>
-      </w:r>
-      <w:proofErr w:type="spellEnd"/>
-      <w:r>
-        <w:rPr>
-          <w:sz w:val="28"/>
-          <w:szCs w:val="28"/>
-        </w:rPr>
-        <w:t xml:space="preserve"> tem um comprimento máximo de 7 caracteres e só pode tomar os valores </w:t>
-      </w:r>
-      <w:r>
-        <w:rPr>
-          <w:sz w:val="28"/>
-          <w:szCs w:val="28"/>
-        </w:rPr>
-        <w:t>[</w:t>
-      </w:r>
-      <w:r>
-        <w:rPr>
-          <w:sz w:val="28"/>
-          <w:szCs w:val="28"/>
-        </w:rPr>
-        <w:t>‘</w:t>
-      </w:r>
-      <w:proofErr w:type="spellStart"/>
-      <w:r>
-        <w:rPr>
-          <w:sz w:val="28"/>
-          <w:szCs w:val="28"/>
-        </w:rPr>
-        <w:t>public</w:t>
-      </w:r>
-      <w:proofErr w:type="spellEnd"/>
-      <w:r>
-        <w:rPr>
-          <w:sz w:val="28"/>
-          <w:szCs w:val="28"/>
-        </w:rPr>
-        <w:t>’</w:t>
-      </w:r>
-      <w:r>
-        <w:rPr>
-          <w:sz w:val="28"/>
-          <w:szCs w:val="28"/>
-        </w:rPr>
-        <w:t xml:space="preserve">, </w:t>
-      </w:r>
-      <w:r>
-        <w:rPr>
-          <w:sz w:val="28"/>
-          <w:szCs w:val="28"/>
-        </w:rPr>
-        <w:t>‘</w:t>
-      </w:r>
-      <w:proofErr w:type="spellStart"/>
-      <w:r>
-        <w:rPr>
-          <w:sz w:val="28"/>
-          <w:szCs w:val="28"/>
-        </w:rPr>
-        <w:t>private</w:t>
-      </w:r>
-      <w:proofErr w:type="spellEnd"/>
-      <w:r>
-        <w:rPr>
-          <w:sz w:val="28"/>
-          <w:szCs w:val="28"/>
-        </w:rPr>
-        <w:t>’</w:t>
-      </w:r>
-      <w:r>
-        <w:rPr>
-          <w:sz w:val="28"/>
-          <w:szCs w:val="28"/>
-        </w:rPr>
-        <w:t>]</w:t>
-      </w:r>
-      <w:r>
-        <w:rPr>
-          <w:sz w:val="28"/>
-          <w:szCs w:val="28"/>
-        </w:rPr>
-        <w:t>, e é ‘</w:t>
-      </w:r>
-      <w:proofErr w:type="spellStart"/>
-      <w:r>
-        <w:rPr>
-          <w:sz w:val="28"/>
-          <w:szCs w:val="28"/>
-        </w:rPr>
-        <w:t>private</w:t>
-      </w:r>
-      <w:proofErr w:type="spellEnd"/>
-      <w:r>
-        <w:rPr>
-          <w:sz w:val="28"/>
-          <w:szCs w:val="28"/>
-        </w:rPr>
-        <w:t xml:space="preserve">’ por </w:t>
-      </w:r>
-      <w:proofErr w:type="spellStart"/>
-      <w:r>
-        <w:rPr>
-          <w:sz w:val="28"/>
-          <w:szCs w:val="28"/>
-        </w:rPr>
-        <w:t>default</w:t>
-      </w:r>
-      <w:proofErr w:type="spellEnd"/>
-      <w:r>
-        <w:rPr>
-          <w:sz w:val="28"/>
-          <w:szCs w:val="28"/>
-        </w:rPr>
-        <w:t>;</w:t>
+        <w:t>) é auto-incrementado;</w:t>
+      </w:r>
+    </w:p>
+    <w:p>
+      <w:pPr>
+        <w:rPr>
+          <w:sz w:val="28"/>
+          <w:szCs w:val="28"/>
+        </w:rPr>
+      </w:pPr>
+      <w:r>
+        <w:rPr>
+          <w:sz w:val="28"/>
+          <w:szCs w:val="28"/>
+        </w:rPr>
+        <w:t>RI6: list_name é obrigatório e tem um comprimento máximo de 25 caracteres;</w:t>
+      </w:r>
+    </w:p>
+    <w:p>
+      <w:pPr>
+        <w:rPr>
+          <w:sz w:val="28"/>
+          <w:szCs w:val="28"/>
+        </w:rPr>
+      </w:pPr>
+      <w:r>
+        <w:rPr>
+          <w:sz w:val="28"/>
+          <w:szCs w:val="28"/>
+        </w:rPr>
+        <w:t>RI7: description não é obrigatório;</w:t>
       </w:r>
     </w:p>
     <w:p>
@@ -9477,6 +8908,93 @@
           <w:sz w:val="28"/>
           <w:szCs w:val="28"/>
         </w:rPr>
+        <w:t>8</w:t>
+      </w:r>
+      <w:r>
+        <w:rPr>
+          <w:sz w:val="28"/>
+          <w:szCs w:val="28"/>
+        </w:rPr>
+        <w:t xml:space="preserve">: visibility tem um comprimento máximo de 7 caracteres e só pode tomar os valores </w:t>
+      </w:r>
+      <w:r>
+        <w:rPr>
+          <w:sz w:val="28"/>
+          <w:szCs w:val="28"/>
+        </w:rPr>
+        <w:t>[</w:t>
+      </w:r>
+      <w:r>
+        <w:rPr>
+          <w:sz w:val="28"/>
+          <w:szCs w:val="28"/>
+        </w:rPr>
+        <w:t>‘public’</w:t>
+      </w:r>
+      <w:r>
+        <w:rPr>
+          <w:sz w:val="28"/>
+          <w:szCs w:val="28"/>
+        </w:rPr>
+        <w:t xml:space="preserve">, </w:t>
+      </w:r>
+      <w:r>
+        <w:rPr>
+          <w:sz w:val="28"/>
+          <w:szCs w:val="28"/>
+        </w:rPr>
+        <w:t>‘private’</w:t>
+      </w:r>
+      <w:r>
+        <w:rPr>
+          <w:sz w:val="28"/>
+          <w:szCs w:val="28"/>
+        </w:rPr>
+        <w:t>]</w:t>
+      </w:r>
+      <w:r>
+        <w:rPr>
+          <w:sz w:val="28"/>
+          <w:szCs w:val="28"/>
+        </w:rPr>
+        <w:t xml:space="preserve">, e é ‘private’ por </w:t>
+      </w:r>
+      <w:proofErr w:type="spellStart"/>
+      <w:r>
+        <w:rPr>
+          <w:sz w:val="28"/>
+          <w:szCs w:val="28"/>
+        </w:rPr>
+        <w:t>default</w:t>
+      </w:r>
+      <w:proofErr w:type="spellEnd"/>
+      <w:r>
+        <w:rPr>
+          <w:sz w:val="28"/>
+          <w:szCs w:val="28"/>
+        </w:rPr>
+        <w:t>;</w:t>
+      </w:r>
+    </w:p>
+    <w:p>
+      <w:pPr>
+        <w:rPr>
+          <w:sz w:val="28"/>
+          <w:szCs w:val="28"/>
+        </w:rPr>
+      </w:pPr>
+      <w:r>
+        <w:rPr>
+          <w:sz w:val="28"/>
+          <w:szCs w:val="28"/>
+        </w:rPr>
+        <w:t>RI</w:t>
+      </w:r>
+      <w:r>
+        <w:rPr>
+          <w:sz w:val="28"/>
+          <w:szCs w:val="28"/>
+        </w:rPr>
         <w:t>9</w:t>
       </w:r>
       <w:r>
@@ -9484,6 +9002,138 @@
           <w:sz w:val="28"/>
           <w:szCs w:val="28"/>
         </w:rPr>
+        <w:t>: id_recipe (</w:t>
+      </w:r>
+      <w:proofErr w:type="spellStart"/>
+      <w:r>
+        <w:rPr>
+          <w:sz w:val="28"/>
+          <w:szCs w:val="28"/>
+        </w:rPr>
+        <w:t>recipe</w:t>
+      </w:r>
+      <w:proofErr w:type="spellEnd"/>
+      <w:r>
+        <w:rPr>
+          <w:sz w:val="28"/>
+          <w:szCs w:val="28"/>
+        </w:rPr>
+        <w:t>) é auto-incrementado;</w:t>
+      </w:r>
+    </w:p>
+    <w:p>
+      <w:pPr>
+        <w:rPr>
+          <w:sz w:val="28"/>
+          <w:szCs w:val="28"/>
+        </w:rPr>
+      </w:pPr>
+      <w:r>
+        <w:rPr>
+          <w:sz w:val="28"/>
+          <w:szCs w:val="28"/>
+        </w:rPr>
+        <w:t>RI</w:t>
+      </w:r>
+      <w:r>
+        <w:rPr>
+          <w:sz w:val="28"/>
+          <w:szCs w:val="28"/>
+        </w:rPr>
+        <w:t>10</w:t>
+      </w:r>
+      <w:r>
+        <w:rPr>
+          <w:sz w:val="28"/>
+          <w:szCs w:val="28"/>
+        </w:rPr>
+        <w:t>: recipe_name é obrigatório e tem um comprimento máximo de 100 caracteres;</w:t>
+      </w:r>
+    </w:p>
+    <w:p>
+      <w:pPr>
+        <w:rPr>
+          <w:sz w:val="28"/>
+          <w:szCs w:val="28"/>
+        </w:rPr>
+      </w:pPr>
+      <w:r>
+        <w:rPr>
+          <w:sz w:val="28"/>
+          <w:szCs w:val="28"/>
+        </w:rPr>
+        <w:t>RI1</w:t>
+      </w:r>
+      <w:r>
+        <w:rPr>
+          <w:sz w:val="28"/>
+          <w:szCs w:val="28"/>
+        </w:rPr>
+        <w:t>1</w:t>
+      </w:r>
+      <w:r>
+        <w:rPr>
+          <w:sz w:val="28"/>
+          <w:szCs w:val="28"/>
+        </w:rPr>
+        <w:t>: id_ingredient é auto-incrementado;</w:t>
+      </w:r>
+    </w:p>
+    <w:p>
+      <w:pPr>
+        <w:rPr>
+          <w:sz w:val="28"/>
+          <w:szCs w:val="28"/>
+        </w:rPr>
+      </w:pPr>
+      <w:r>
+        <w:rPr>
+          <w:sz w:val="28"/>
+          <w:szCs w:val="28"/>
+        </w:rPr>
+        <w:t>RI1</w:t>
+      </w:r>
+      <w:r>
+        <w:rPr>
+          <w:sz w:val="28"/>
+          <w:szCs w:val="28"/>
+        </w:rPr>
+        <w:t>2</w:t>
+      </w:r>
+      <w:r>
+        <w:rPr>
+          <w:sz w:val="28"/>
+          <w:szCs w:val="28"/>
+        </w:rPr>
+        <w:t>: aisle não é obrigatório e tem um comprimento máximo de 30 caracteres;</w:t>
+      </w:r>
+    </w:p>
+    <w:p>
+      <w:pPr>
+        <w:rPr>
+          <w:sz w:val="28"/>
+          <w:szCs w:val="28"/>
+        </w:rPr>
+      </w:pPr>
+      <w:r>
+        <w:rPr>
+          <w:sz w:val="28"/>
+          <w:szCs w:val="28"/>
+        </w:rPr>
+        <w:t>RI1</w:t>
+      </w:r>
+      <w:r>
+        <w:rPr>
+          <w:sz w:val="28"/>
+          <w:szCs w:val="28"/>
+        </w:rPr>
+        <w:t>3</w:t>
+      </w:r>
+      <w:r>
+        <w:rPr>
+          <w:sz w:val="28"/>
+          <w:szCs w:val="28"/>
+        </w:rPr>
         <w:t xml:space="preserve">: </w:t>
       </w:r>
       <w:proofErr w:type="spellStart"/>
@@ -9492,7 +9142,7 @@
           <w:sz w:val="28"/>
           <w:szCs w:val="28"/>
         </w:rPr>
-        <w:t>id_recipe</w:t>
+        <w:t>ingrediente_name</w:t>
       </w:r>
       <w:proofErr w:type="spellEnd"/>
       <w:r>
@@ -9500,84 +9150,7 @@
           <w:sz w:val="28"/>
           <w:szCs w:val="28"/>
         </w:rPr>
-        <w:t xml:space="preserve"> (</w:t>
-      </w:r>
-      <w:proofErr w:type="spellStart"/>
-      <w:r>
-        <w:rPr>
-          <w:sz w:val="28"/>
-          <w:szCs w:val="28"/>
-        </w:rPr>
-        <w:t>recipe</w:t>
-      </w:r>
-      <w:proofErr w:type="spellEnd"/>
-      <w:r>
-        <w:rPr>
-          <w:sz w:val="28"/>
-          <w:szCs w:val="28"/>
-        </w:rPr>
-        <w:t xml:space="preserve">) é </w:t>
-      </w:r>
-      <w:proofErr w:type="spellStart"/>
-      <w:r>
-        <w:rPr>
-          <w:sz w:val="28"/>
-          <w:szCs w:val="28"/>
-        </w:rPr>
-        <w:t>auto-incrementado</w:t>
-      </w:r>
-      <w:proofErr w:type="spellEnd"/>
-      <w:r>
-        <w:rPr>
-          <w:sz w:val="28"/>
-          <w:szCs w:val="28"/>
-        </w:rPr>
-        <w:t>;</w:t>
-      </w:r>
-    </w:p>
-    <w:p>
-      <w:pPr>
-        <w:rPr>
-          <w:sz w:val="28"/>
-          <w:szCs w:val="28"/>
-        </w:rPr>
-      </w:pPr>
-      <w:r>
-        <w:rPr>
-          <w:sz w:val="28"/>
-          <w:szCs w:val="28"/>
-        </w:rPr>
-        <w:t>RI</w:t>
-      </w:r>
-      <w:r>
-        <w:rPr>
-          <w:sz w:val="28"/>
-          <w:szCs w:val="28"/>
-        </w:rPr>
-        <w:t>10</w:t>
-      </w:r>
-      <w:r>
-        <w:rPr>
-          <w:sz w:val="28"/>
-          <w:szCs w:val="28"/>
-        </w:rPr>
-        <w:t xml:space="preserve">: </w:t>
-      </w:r>
-      <w:proofErr w:type="spellStart"/>
-      <w:r>
-        <w:rPr>
-          <w:sz w:val="28"/>
-          <w:szCs w:val="28"/>
-        </w:rPr>
-        <w:t>recipe_name</w:t>
-      </w:r>
-      <w:proofErr w:type="spellEnd"/>
-      <w:r>
-        <w:rPr>
-          <w:sz w:val="28"/>
-          <w:szCs w:val="28"/>
-        </w:rPr>
-        <w:t xml:space="preserve"> é obrigatório e tem um comprimento máximo de 100 caracteres;</w:t>
+        <w:t xml:space="preserve"> é obrigatório e tem um comprimento máximo de 50 caracteres;</w:t>
       </w:r>
     </w:p>
     <w:p>
@@ -9599,46 +9172,14 @@
           <w:sz w:val="28"/>
           <w:szCs w:val="28"/>
         </w:rPr>
-        <w:t>1</w:t>
-      </w:r>
-      <w:r>
-        <w:rPr>
-          <w:sz w:val="28"/>
-          <w:szCs w:val="28"/>
-        </w:rPr>
-        <w:t xml:space="preserve">: </w:t>
-      </w:r>
-      <w:proofErr w:type="spellStart"/>
-      <w:r>
-        <w:rPr>
-          <w:sz w:val="28"/>
-          <w:szCs w:val="28"/>
-        </w:rPr>
-        <w:t>id_ingredient</w:t>
-      </w:r>
-      <w:proofErr w:type="spellEnd"/>
-      <w:r>
-        <w:rPr>
-          <w:sz w:val="28"/>
-          <w:szCs w:val="28"/>
-        </w:rPr>
-        <w:t xml:space="preserve"> é </w:t>
-      </w:r>
-      <w:proofErr w:type="spellStart"/>
-      <w:r>
-        <w:rPr>
-          <w:sz w:val="28"/>
-          <w:szCs w:val="28"/>
-        </w:rPr>
-        <w:t>auto-incrementado</w:t>
-      </w:r>
-      <w:proofErr w:type="spellEnd"/>
-      <w:r>
-        <w:rPr>
-          <w:sz w:val="28"/>
-          <w:szCs w:val="28"/>
-        </w:rPr>
-        <w:t>;</w:t>
+        <w:t>4</w:t>
+      </w:r>
+      <w:r>
+        <w:rPr>
+          <w:sz w:val="28"/>
+          <w:szCs w:val="28"/>
+        </w:rPr>
+        <w:t>: unit é obrigatório e tem um comprimento máximo de 20 caracteres;</w:t>
       </w:r>
     </w:p>
     <w:p>
@@ -9660,141 +9201,6 @@
           <w:sz w:val="28"/>
           <w:szCs w:val="28"/>
         </w:rPr>
-        <w:t>2</w:t>
-      </w:r>
-      <w:r>
-        <w:rPr>
-          <w:sz w:val="28"/>
-          <w:szCs w:val="28"/>
-        </w:rPr>
-        <w:t xml:space="preserve">: </w:t>
-      </w:r>
-      <w:proofErr w:type="spellStart"/>
-      <w:r>
-        <w:rPr>
-          <w:sz w:val="28"/>
-          <w:szCs w:val="28"/>
-        </w:rPr>
-        <w:t>aisle</w:t>
-      </w:r>
-      <w:proofErr w:type="spellEnd"/>
-      <w:r>
-        <w:rPr>
-          <w:sz w:val="28"/>
-          <w:szCs w:val="28"/>
-        </w:rPr>
-        <w:t xml:space="preserve"> não é obrigatório e tem um comprimento máximo de 30 caracteres;</w:t>
-      </w:r>
-    </w:p>
-    <w:p>
-      <w:pPr>
-        <w:rPr>
-          <w:sz w:val="28"/>
-          <w:szCs w:val="28"/>
-        </w:rPr>
-      </w:pPr>
-      <w:r>
-        <w:rPr>
-          <w:sz w:val="28"/>
-          <w:szCs w:val="28"/>
-        </w:rPr>
-        <w:t>RI1</w:t>
-      </w:r>
-      <w:r>
-        <w:rPr>
-          <w:sz w:val="28"/>
-          <w:szCs w:val="28"/>
-        </w:rPr>
-        <w:t>3</w:t>
-      </w:r>
-      <w:r>
-        <w:rPr>
-          <w:sz w:val="28"/>
-          <w:szCs w:val="28"/>
-        </w:rPr>
-        <w:t xml:space="preserve">: </w:t>
-      </w:r>
-      <w:proofErr w:type="spellStart"/>
-      <w:r>
-        <w:rPr>
-          <w:sz w:val="28"/>
-          <w:szCs w:val="28"/>
-        </w:rPr>
-        <w:t>ingrediente_name</w:t>
-      </w:r>
-      <w:proofErr w:type="spellEnd"/>
-      <w:r>
-        <w:rPr>
-          <w:sz w:val="28"/>
-          <w:szCs w:val="28"/>
-        </w:rPr>
-        <w:t xml:space="preserve"> é obrigatório e tem um comprimento máximo de 50 caracteres;</w:t>
-      </w:r>
-    </w:p>
-    <w:p>
-      <w:pPr>
-        <w:rPr>
-          <w:sz w:val="28"/>
-          <w:szCs w:val="28"/>
-        </w:rPr>
-      </w:pPr>
-      <w:r>
-        <w:rPr>
-          <w:sz w:val="28"/>
-          <w:szCs w:val="28"/>
-        </w:rPr>
-        <w:t>RI1</w:t>
-      </w:r>
-      <w:r>
-        <w:rPr>
-          <w:sz w:val="28"/>
-          <w:szCs w:val="28"/>
-        </w:rPr>
-        <w:t>4</w:t>
-      </w:r>
-      <w:r>
-        <w:rPr>
-          <w:sz w:val="28"/>
-          <w:szCs w:val="28"/>
-        </w:rPr>
-        <w:t xml:space="preserve">: </w:t>
-      </w:r>
-      <w:proofErr w:type="spellStart"/>
-      <w:r>
-        <w:rPr>
-          <w:sz w:val="28"/>
-          <w:szCs w:val="28"/>
-        </w:rPr>
-        <w:t>unit</w:t>
-      </w:r>
-      <w:proofErr w:type="spellEnd"/>
-      <w:r>
-        <w:rPr>
-          <w:sz w:val="28"/>
-          <w:szCs w:val="28"/>
-        </w:rPr>
-        <w:t xml:space="preserve"> é obrigatório e tem um comprimento máximo de 20 caracteres;</w:t>
-      </w:r>
-    </w:p>
-    <w:p>
-      <w:pPr>
-        <w:rPr>
-          <w:sz w:val="28"/>
-          <w:szCs w:val="28"/>
-        </w:rPr>
-      </w:pPr>
-      <w:r>
-        <w:rPr>
-          <w:sz w:val="28"/>
-          <w:szCs w:val="28"/>
-        </w:rPr>
-        <w:t>RI1</w:t>
-      </w:r>
-      <w:r>
-        <w:rPr>
-          <w:sz w:val="28"/>
-          <w:szCs w:val="28"/>
-        </w:rPr>
         <w:t>5</w:t>
       </w:r>
       <w:r>
@@ -9802,23 +9208,7 @@
           <w:sz w:val="28"/>
           <w:szCs w:val="28"/>
         </w:rPr>
-        <w:t xml:space="preserve">: </w:t>
-      </w:r>
-      <w:proofErr w:type="spellStart"/>
-      <w:r>
-        <w:rPr>
-          <w:sz w:val="28"/>
-          <w:szCs w:val="28"/>
-        </w:rPr>
-        <w:t>image</w:t>
-      </w:r>
-      <w:proofErr w:type="spellEnd"/>
-      <w:r>
-        <w:rPr>
-          <w:sz w:val="28"/>
-          <w:szCs w:val="28"/>
-        </w:rPr>
-        <w:t>, em qualquer entidade, não é obrigatório;</w:t>
+        <w:t>: image, em qualquer entidade, não é obrigatório;</w:t>
       </w:r>
     </w:p>
     <w:p>
@@ -10001,27 +9391,7 @@
                 <w:sz w:val="24"/>
                 <w:szCs w:val="24"/>
               </w:rPr>
-              <w:t>(</w:t>
-            </w:r>
-            <w:proofErr w:type="spellStart"/>
-            <w:r>
-              <w:rPr>
-                <w:b/>
-                <w:bCs/>
-                <w:sz w:val="24"/>
-                <w:szCs w:val="24"/>
-              </w:rPr>
-              <w:t>PostgreSql</w:t>
-            </w:r>
-            <w:proofErr w:type="spellEnd"/>
-            <w:r>
-              <w:rPr>
-                <w:b/>
-                <w:bCs/>
-                <w:sz w:val="24"/>
-                <w:szCs w:val="24"/>
-              </w:rPr>
-              <w:t>)</w:t>
+              <w:t>(PostgreSql)</w:t>
             </w:r>
           </w:p>
         </w:tc>
@@ -10062,7 +9432,6 @@
                 <w:szCs w:val="28"/>
               </w:rPr>
             </w:pPr>
-            <w:proofErr w:type="spellStart"/>
             <w:r>
               <w:rPr>
                 <w:b/>
@@ -10072,7 +9441,6 @@
               </w:rPr>
               <w:t>Nullable</w:t>
             </w:r>
-            <w:proofErr w:type="spellEnd"/>
           </w:p>
         </w:tc>
       </w:tr>
@@ -10105,14 +9473,12 @@
           <w:p/>
           <w:p/>
           <w:p>
-            <w:proofErr w:type="spellStart"/>
             <w:r>
               <w:t>U</w:t>
             </w:r>
             <w:r>
               <w:t>sers</w:t>
             </w:r>
-            <w:proofErr w:type="spellEnd"/>
           </w:p>
         </w:tc>
         <w:tc>
@@ -10121,11 +9487,9 @@
           </w:tcPr>
           <w:p/>
           <w:p>
-            <w:proofErr w:type="spellStart"/>
             <w:r>
               <w:t>id_user</w:t>
             </w:r>
-            <w:proofErr w:type="spellEnd"/>
           </w:p>
         </w:tc>
         <w:tc>
@@ -10134,13 +9498,8 @@
           </w:tcPr>
           <w:p>
             <w:r>
-              <w:t xml:space="preserve">Número inteiro </w:t>
-            </w:r>
-            <w:proofErr w:type="spellStart"/>
-            <w:r>
-              <w:t>auto-incrementado</w:t>
-            </w:r>
-            <w:proofErr w:type="spellEnd"/>
+              <w:t>Número inteiro auto-incrementado</w:t>
+            </w:r>
           </w:p>
         </w:tc>
         <w:tc>
@@ -10207,11 +9566,9 @@
           </w:tcPr>
           <w:p/>
           <w:p>
-            <w:proofErr w:type="spellStart"/>
             <w:r>
               <w:t>username</w:t>
             </w:r>
-            <w:proofErr w:type="spellEnd"/>
           </w:p>
         </w:tc>
         <w:tc>
@@ -10230,18 +9587,8 @@
           </w:tcPr>
           <w:p/>
           <w:p>
-            <w:proofErr w:type="spellStart"/>
-            <w:proofErr w:type="gramStart"/>
-            <w:r>
-              <w:t>varchar</w:t>
-            </w:r>
-            <w:proofErr w:type="spellEnd"/>
-            <w:r>
-              <w:t>(</w:t>
-            </w:r>
-            <w:proofErr w:type="gramEnd"/>
-            <w:r>
-              <w:t>25)</w:t>
+            <w:r>
+              <w:t>varchar(25)</w:t>
             </w:r>
           </w:p>
         </w:tc>
@@ -10313,18 +9660,8 @@
           </w:tcPr>
           <w:p/>
           <w:p>
-            <w:proofErr w:type="spellStart"/>
-            <w:proofErr w:type="gramStart"/>
-            <w:r>
-              <w:t>varchar</w:t>
-            </w:r>
-            <w:proofErr w:type="spellEnd"/>
-            <w:r>
-              <w:t>(</w:t>
-            </w:r>
-            <w:proofErr w:type="gramEnd"/>
-            <w:r>
-              <w:t>25)</w:t>
+            <w:r>
+              <w:t>varchar(25)</w:t>
             </w:r>
           </w:p>
         </w:tc>
@@ -10396,18 +9733,8 @@
           </w:tcPr>
           <w:p/>
           <w:p>
-            <w:proofErr w:type="spellStart"/>
-            <w:proofErr w:type="gramStart"/>
-            <w:r>
-              <w:t>varchar</w:t>
-            </w:r>
-            <w:proofErr w:type="spellEnd"/>
-            <w:r>
-              <w:t>(</w:t>
-            </w:r>
-            <w:proofErr w:type="gramEnd"/>
-            <w:r>
-              <w:t>320)</w:t>
+            <w:r>
+              <w:t>varchar(320)</w:t>
             </w:r>
           </w:p>
         </w:tc>
@@ -10458,11 +9785,9 @@
           </w:tcPr>
           <w:p/>
           <w:p>
-            <w:proofErr w:type="spellStart"/>
             <w:r>
               <w:t>name</w:t>
             </w:r>
-            <w:proofErr w:type="spellEnd"/>
           </w:p>
         </w:tc>
         <w:tc>
@@ -10481,18 +9806,8 @@
           </w:tcPr>
           <w:p/>
           <w:p>
-            <w:proofErr w:type="spellStart"/>
-            <w:proofErr w:type="gramStart"/>
-            <w:r>
-              <w:t>varchar</w:t>
-            </w:r>
-            <w:proofErr w:type="spellEnd"/>
-            <w:r>
-              <w:t>(</w:t>
-            </w:r>
-            <w:proofErr w:type="gramEnd"/>
-            <w:r>
-              <w:t>100)</w:t>
+            <w:r>
+              <w:t>varchar(100)</w:t>
             </w:r>
           </w:p>
         </w:tc>
@@ -10564,17 +9879,8 @@
           <w:sz w:val="24"/>
           <w:szCs w:val="24"/>
         </w:rPr>
-        <w:t xml:space="preserve"> Domínio dos Atributos da Entidade </w:t>
-      </w:r>
-      <w:proofErr w:type="spellStart"/>
-      <w:r>
-        <w:rPr>
-          <w:sz w:val="24"/>
-          <w:szCs w:val="24"/>
-        </w:rPr>
-        <w:t>Users</w:t>
-      </w:r>
-      <w:proofErr w:type="spellEnd"/>
+        <w:t xml:space="preserve"> Domínio dos Atributos da Entidade Users</w:t>
+      </w:r>
     </w:p>
     <w:p>
       <w:pPr>
@@ -10638,7 +9944,6 @@
                 <w:sz w:val="24"/>
                 <w:szCs w:val="24"/>
               </w:rPr>
-              <w:lastRenderedPageBreak/>
               <w:t>Entidade</w:t>
             </w:r>
           </w:p>
@@ -10747,27 +10052,7 @@
                 <w:sz w:val="24"/>
                 <w:szCs w:val="24"/>
               </w:rPr>
-              <w:t>(</w:t>
-            </w:r>
-            <w:proofErr w:type="spellStart"/>
-            <w:r>
-              <w:rPr>
-                <w:b/>
-                <w:bCs/>
-                <w:sz w:val="24"/>
-                <w:szCs w:val="24"/>
-              </w:rPr>
-              <w:t>PostgreSql</w:t>
-            </w:r>
-            <w:proofErr w:type="spellEnd"/>
-            <w:r>
-              <w:rPr>
-                <w:b/>
-                <w:bCs/>
-                <w:sz w:val="24"/>
-                <w:szCs w:val="24"/>
-              </w:rPr>
-              <w:t>)</w:t>
+              <w:t>(PostgreSql)</w:t>
             </w:r>
           </w:p>
         </w:tc>
@@ -10808,7 +10093,6 @@
                 <w:szCs w:val="28"/>
               </w:rPr>
             </w:pPr>
-            <w:proofErr w:type="spellStart"/>
             <w:r>
               <w:rPr>
                 <w:b/>
@@ -10818,7 +10102,6 @@
               </w:rPr>
               <w:t>Nullable</w:t>
             </w:r>
-            <w:proofErr w:type="spellEnd"/>
           </w:p>
         </w:tc>
       </w:tr>
@@ -10851,14 +10134,12 @@
           <w:p/>
           <w:p/>
           <w:p>
-            <w:proofErr w:type="spellStart"/>
             <w:r>
               <w:t>U</w:t>
             </w:r>
             <w:r>
               <w:t>ser_Recipe_List</w:t>
             </w:r>
-            <w:proofErr w:type="spellEnd"/>
           </w:p>
         </w:tc>
         <w:tc>
@@ -10867,14 +10148,12 @@
           </w:tcPr>
           <w:p/>
           <w:p>
-            <w:proofErr w:type="spellStart"/>
             <w:r>
               <w:t>id_u</w:t>
             </w:r>
             <w:r>
               <w:t>rl</w:t>
             </w:r>
-            <w:proofErr w:type="spellEnd"/>
           </w:p>
         </w:tc>
         <w:tc>
@@ -10883,13 +10162,8 @@
           </w:tcPr>
           <w:p>
             <w:r>
-              <w:t xml:space="preserve">Número inteiro </w:t>
-            </w:r>
-            <w:proofErr w:type="spellStart"/>
-            <w:r>
-              <w:t>auto-incrementado</w:t>
-            </w:r>
-            <w:proofErr w:type="spellEnd"/>
+              <w:t>Número inteiro auto-incrementado</w:t>
+            </w:r>
           </w:p>
         </w:tc>
         <w:tc>
@@ -10953,11 +10227,9 @@
           </w:tcPr>
           <w:p/>
           <w:p>
-            <w:proofErr w:type="spellStart"/>
             <w:r>
               <w:t>id_user</w:t>
             </w:r>
-            <w:proofErr w:type="spellEnd"/>
           </w:p>
         </w:tc>
         <w:tc>
@@ -10976,11 +10248,9 @@
           </w:tcPr>
           <w:p/>
           <w:p>
-            <w:proofErr w:type="spellStart"/>
             <w:r>
               <w:t>integer</w:t>
             </w:r>
-            <w:proofErr w:type="spellEnd"/>
           </w:p>
         </w:tc>
         <w:tc>
@@ -10989,13 +10259,8 @@
           </w:tcPr>
           <w:p/>
           <w:p>
-            <w:proofErr w:type="spellStart"/>
-            <w:r>
-              <w:t>id_user</w:t>
-            </w:r>
-            <w:proofErr w:type="spellEnd"/>
-            <w:r>
-              <w:t xml:space="preserve"> &gt; 0</w:t>
+            <w:r>
+              <w:t>id_user &gt; 0</w:t>
             </w:r>
           </w:p>
         </w:tc>
@@ -11032,11 +10297,9 @@
           </w:tcPr>
           <w:p/>
           <w:p>
-            <w:proofErr w:type="spellStart"/>
             <w:r>
               <w:t>list_name</w:t>
             </w:r>
-            <w:proofErr w:type="spellEnd"/>
           </w:p>
         </w:tc>
         <w:tc>
@@ -11055,18 +10318,8 @@
           </w:tcPr>
           <w:p/>
           <w:p>
-            <w:proofErr w:type="spellStart"/>
-            <w:proofErr w:type="gramStart"/>
-            <w:r>
-              <w:t>varchar</w:t>
-            </w:r>
-            <w:proofErr w:type="spellEnd"/>
-            <w:r>
-              <w:t>(</w:t>
-            </w:r>
-            <w:proofErr w:type="gramEnd"/>
-            <w:r>
-              <w:t>25)</w:t>
+            <w:r>
+              <w:t>varchar(25)</w:t>
             </w:r>
           </w:p>
         </w:tc>
@@ -11117,11 +10370,9 @@
           </w:tcPr>
           <w:p/>
           <w:p>
-            <w:proofErr w:type="spellStart"/>
             <w:r>
               <w:t>description</w:t>
             </w:r>
-            <w:proofErr w:type="spellEnd"/>
           </w:p>
         </w:tc>
         <w:tc>
@@ -11140,11 +10391,9 @@
           </w:tcPr>
           <w:p/>
           <w:p>
-            <w:proofErr w:type="spellStart"/>
             <w:r>
               <w:t>text</w:t>
             </w:r>
-            <w:proofErr w:type="spellEnd"/>
           </w:p>
         </w:tc>
         <w:tc>
@@ -11192,11 +10441,9 @@
           </w:tcPr>
           <w:p/>
           <w:p>
-            <w:proofErr w:type="spellStart"/>
             <w:r>
               <w:t>visibility</w:t>
             </w:r>
-            <w:proofErr w:type="spellEnd"/>
           </w:p>
         </w:tc>
         <w:tc>
@@ -11215,16 +10462,9 @@
           </w:tcPr>
           <w:p/>
           <w:p>
-            <w:proofErr w:type="spellStart"/>
-            <w:proofErr w:type="gramStart"/>
-            <w:r>
-              <w:t>varchar</w:t>
-            </w:r>
-            <w:proofErr w:type="spellEnd"/>
-            <w:r>
-              <w:t>(</w:t>
-            </w:r>
-            <w:proofErr w:type="gramEnd"/>
+            <w:r>
+              <w:t>varchar(</w:t>
+            </w:r>
             <w:r>
               <w:t>7</w:t>
             </w:r>
@@ -11257,25 +10497,7 @@
           </w:p>
           <w:p>
             <w:r>
-              <w:t>[´</w:t>
-            </w:r>
-            <w:proofErr w:type="spellStart"/>
-            <w:r>
-              <w:t>private</w:t>
-            </w:r>
-            <w:proofErr w:type="spellEnd"/>
-            <w:proofErr w:type="gramStart"/>
-            <w:r>
-              <w:t>´,‘</w:t>
-            </w:r>
-            <w:proofErr w:type="spellStart"/>
-            <w:proofErr w:type="gramEnd"/>
-            <w:r>
-              <w:t>public</w:t>
-            </w:r>
-            <w:proofErr w:type="spellEnd"/>
-            <w:r>
-              <w:t>’]</w:t>
+              <w:t>[´private´,‘public’]</w:t>
             </w:r>
           </w:p>
         </w:tc>
@@ -11333,17 +10555,8 @@
           <w:sz w:val="24"/>
           <w:szCs w:val="24"/>
         </w:rPr>
-        <w:t xml:space="preserve"> Domínio dos Atributos da Entidade </w:t>
-      </w:r>
-      <w:proofErr w:type="spellStart"/>
-      <w:r>
-        <w:rPr>
-          <w:sz w:val="24"/>
-          <w:szCs w:val="24"/>
-        </w:rPr>
-        <w:t>User_Recipe_List</w:t>
-      </w:r>
-      <w:proofErr w:type="spellEnd"/>
+        <w:t xml:space="preserve"> Domínio dos Atributos da Entidade User_Recipe_List</w:t>
+      </w:r>
     </w:p>
     <w:p>
       <w:pPr>
@@ -11497,27 +10710,7 @@
                 <w:sz w:val="24"/>
                 <w:szCs w:val="24"/>
               </w:rPr>
-              <w:t>(</w:t>
-            </w:r>
-            <w:proofErr w:type="spellStart"/>
-            <w:r>
-              <w:rPr>
-                <w:b/>
-                <w:bCs/>
-                <w:sz w:val="24"/>
-                <w:szCs w:val="24"/>
-              </w:rPr>
-              <w:t>PostgreSql</w:t>
-            </w:r>
-            <w:proofErr w:type="spellEnd"/>
-            <w:r>
-              <w:rPr>
-                <w:b/>
-                <w:bCs/>
-                <w:sz w:val="24"/>
-                <w:szCs w:val="24"/>
-              </w:rPr>
-              <w:t>)</w:t>
+              <w:t>(PostgreSql)</w:t>
             </w:r>
           </w:p>
         </w:tc>
@@ -11558,7 +10751,6 @@
                 <w:szCs w:val="28"/>
               </w:rPr>
             </w:pPr>
-            <w:proofErr w:type="spellStart"/>
             <w:r>
               <w:rPr>
                 <w:b/>
@@ -11568,7 +10760,6 @@
               </w:rPr>
               <w:t>Nullable</w:t>
             </w:r>
-            <w:proofErr w:type="spellEnd"/>
           </w:p>
         </w:tc>
       </w:tr>
@@ -11604,11 +10795,9 @@
           <w:p/>
           <w:p/>
           <w:p>
-            <w:proofErr w:type="spellStart"/>
             <w:r>
               <w:t>Recipe</w:t>
             </w:r>
-            <w:proofErr w:type="spellEnd"/>
           </w:p>
         </w:tc>
         <w:tc>
@@ -11617,14 +10806,12 @@
           </w:tcPr>
           <w:p/>
           <w:p>
-            <w:proofErr w:type="spellStart"/>
             <w:r>
               <w:t>id_</w:t>
             </w:r>
             <w:r>
               <w:t>recipe</w:t>
             </w:r>
-            <w:proofErr w:type="spellEnd"/>
           </w:p>
         </w:tc>
         <w:tc>
@@ -11633,13 +10820,8 @@
           </w:tcPr>
           <w:p>
             <w:r>
-              <w:t xml:space="preserve">Número inteiro </w:t>
-            </w:r>
-            <w:proofErr w:type="spellStart"/>
-            <w:r>
-              <w:t>auto-incrementado</w:t>
-            </w:r>
-            <w:proofErr w:type="spellEnd"/>
+              <w:t>Número inteiro auto-incrementado</w:t>
+            </w:r>
           </w:p>
         </w:tc>
         <w:tc>
@@ -11703,11 +10885,9 @@
           </w:tcPr>
           <w:p/>
           <w:p>
-            <w:proofErr w:type="spellStart"/>
             <w:r>
               <w:t>id_user</w:t>
             </w:r>
-            <w:proofErr w:type="spellEnd"/>
           </w:p>
         </w:tc>
         <w:tc>
@@ -11726,11 +10906,9 @@
           </w:tcPr>
           <w:p/>
           <w:p>
-            <w:proofErr w:type="spellStart"/>
             <w:r>
               <w:t>integer</w:t>
             </w:r>
-            <w:proofErr w:type="spellEnd"/>
           </w:p>
         </w:tc>
         <w:tc>
@@ -11739,13 +10917,8 @@
           </w:tcPr>
           <w:p/>
           <w:p>
-            <w:proofErr w:type="spellStart"/>
-            <w:r>
-              <w:t>id_user</w:t>
-            </w:r>
-            <w:proofErr w:type="spellEnd"/>
-            <w:r>
-              <w:t xml:space="preserve"> &gt; 0</w:t>
+            <w:r>
+              <w:t>id_user &gt; 0</w:t>
             </w:r>
           </w:p>
         </w:tc>
@@ -11782,11 +10955,9 @@
           </w:tcPr>
           <w:p/>
           <w:p>
-            <w:proofErr w:type="spellStart"/>
             <w:r>
               <w:t>id_api</w:t>
             </w:r>
-            <w:proofErr w:type="spellEnd"/>
           </w:p>
         </w:tc>
         <w:tc>
@@ -11805,11 +10976,9 @@
           </w:tcPr>
           <w:p/>
           <w:p>
-            <w:proofErr w:type="spellStart"/>
             <w:r>
               <w:t>integer</w:t>
             </w:r>
-            <w:proofErr w:type="spellEnd"/>
           </w:p>
         </w:tc>
         <w:tc>
@@ -11818,13 +10987,8 @@
           </w:tcPr>
           <w:p/>
           <w:p>
-            <w:proofErr w:type="spellStart"/>
-            <w:r>
-              <w:t>id_api</w:t>
-            </w:r>
-            <w:proofErr w:type="spellEnd"/>
-            <w:r>
-              <w:t xml:space="preserve"> &gt; 0</w:t>
+            <w:r>
+              <w:t>id_api &gt; 0</w:t>
             </w:r>
           </w:p>
         </w:tc>
@@ -11864,11 +11028,9 @@
           </w:tcPr>
           <w:p/>
           <w:p>
-            <w:proofErr w:type="spellStart"/>
             <w:r>
               <w:t>id_url</w:t>
             </w:r>
-            <w:proofErr w:type="spellEnd"/>
           </w:p>
         </w:tc>
         <w:tc>
@@ -11887,11 +11049,9 @@
           </w:tcPr>
           <w:p/>
           <w:p>
-            <w:proofErr w:type="spellStart"/>
             <w:r>
               <w:t>integer</w:t>
             </w:r>
-            <w:proofErr w:type="spellEnd"/>
           </w:p>
         </w:tc>
         <w:tc>
@@ -11900,13 +11060,8 @@
           </w:tcPr>
           <w:p/>
           <w:p>
-            <w:proofErr w:type="spellStart"/>
-            <w:r>
-              <w:t>id_url</w:t>
-            </w:r>
-            <w:proofErr w:type="spellEnd"/>
-            <w:r>
-              <w:t xml:space="preserve"> &gt; 0</w:t>
+            <w:r>
+              <w:t>id_url &gt; 0</w:t>
             </w:r>
           </w:p>
           <w:p>
@@ -11948,11 +11103,9 @@
           </w:tcPr>
           <w:p/>
           <w:p>
-            <w:proofErr w:type="spellStart"/>
             <w:r>
               <w:t>recipe_name</w:t>
             </w:r>
-            <w:proofErr w:type="spellEnd"/>
           </w:p>
         </w:tc>
         <w:tc>
@@ -11971,16 +11124,9 @@
           </w:tcPr>
           <w:p/>
           <w:p>
-            <w:proofErr w:type="spellStart"/>
-            <w:proofErr w:type="gramStart"/>
-            <w:r>
-              <w:t>varchar</w:t>
-            </w:r>
-            <w:proofErr w:type="spellEnd"/>
-            <w:r>
-              <w:t>(</w:t>
-            </w:r>
-            <w:proofErr w:type="gramEnd"/>
+            <w:r>
+              <w:t>varchar(</w:t>
+            </w:r>
             <w:r>
               <w:t>100</w:t>
             </w:r>
@@ -12041,11 +11187,9 @@
             <w:tcW w:w="1835" w:type="dxa"/>
           </w:tcPr>
           <w:p>
-            <w:proofErr w:type="spellStart"/>
             <w:r>
               <w:t>ready_in_minutes</w:t>
             </w:r>
-            <w:proofErr w:type="spellEnd"/>
           </w:p>
         </w:tc>
         <w:tc>
@@ -12063,11 +11207,9 @@
             <w:tcW w:w="1506" w:type="dxa"/>
           </w:tcPr>
           <w:p>
-            <w:proofErr w:type="spellStart"/>
             <w:r>
               <w:t>smallint</w:t>
             </w:r>
-            <w:proofErr w:type="spellEnd"/>
           </w:p>
         </w:tc>
         <w:tc>
@@ -12112,11 +11254,9 @@
           </w:tcPr>
           <w:p/>
           <w:p>
-            <w:proofErr w:type="spellStart"/>
             <w:r>
               <w:t>instructions</w:t>
             </w:r>
-            <w:proofErr w:type="spellEnd"/>
           </w:p>
         </w:tc>
         <w:tc>
@@ -12135,11 +11275,9 @@
           </w:tcPr>
           <w:p/>
           <w:p>
-            <w:proofErr w:type="spellStart"/>
             <w:r>
               <w:t>text</w:t>
             </w:r>
-            <w:proofErr w:type="spellEnd"/>
           </w:p>
         </w:tc>
         <w:tc>
@@ -12186,11 +11324,9 @@
           </w:tcPr>
           <w:p/>
           <w:p>
-            <w:proofErr w:type="spellStart"/>
             <w:r>
               <w:t>image</w:t>
             </w:r>
-            <w:proofErr w:type="spellEnd"/>
           </w:p>
         </w:tc>
         <w:tc>
@@ -12199,7 +11335,11 @@
           </w:tcPr>
           <w:p>
             <w:r>
-              <w:t>Cadeia de caracteres de comprimento variável</w:t>
+              <w:t xml:space="preserve">Cadeia de caracteres de </w:t>
+            </w:r>
+            <w:r>
+              <w:lastRenderedPageBreak/>
+              <w:t>comprimento variável</w:t>
             </w:r>
           </w:p>
         </w:tc>
@@ -12209,11 +11349,9 @@
           </w:tcPr>
           <w:p/>
           <w:p>
-            <w:proofErr w:type="spellStart"/>
             <w:r>
               <w:t>text</w:t>
             </w:r>
-            <w:proofErr w:type="spellEnd"/>
           </w:p>
         </w:tc>
         <w:tc>
@@ -12259,11 +11397,9 @@
             <w:tcW w:w="1835" w:type="dxa"/>
           </w:tcPr>
           <w:p>
-            <w:proofErr w:type="spellStart"/>
             <w:r>
               <w:t>servings</w:t>
             </w:r>
-            <w:proofErr w:type="spellEnd"/>
           </w:p>
         </w:tc>
         <w:tc>
@@ -12281,11 +11417,9 @@
             <w:tcW w:w="1506" w:type="dxa"/>
           </w:tcPr>
           <w:p>
-            <w:proofErr w:type="spellStart"/>
             <w:r>
               <w:t>smallint</w:t>
             </w:r>
-            <w:proofErr w:type="spellEnd"/>
           </w:p>
         </w:tc>
         <w:tc>
@@ -12329,11 +11463,9 @@
             <w:tcW w:w="1835" w:type="dxa"/>
           </w:tcPr>
           <w:p>
-            <w:proofErr w:type="spellStart"/>
             <w:r>
               <w:t>dairy_free</w:t>
             </w:r>
-            <w:proofErr w:type="spellEnd"/>
           </w:p>
         </w:tc>
         <w:tc>
@@ -12351,11 +11483,9 @@
             <w:tcW w:w="1506" w:type="dxa"/>
           </w:tcPr>
           <w:p>
-            <w:proofErr w:type="spellStart"/>
             <w:r>
               <w:t>boolean</w:t>
             </w:r>
-            <w:proofErr w:type="spellEnd"/>
           </w:p>
         </w:tc>
         <w:tc>
@@ -12399,11 +11529,9 @@
             <w:tcW w:w="1835" w:type="dxa"/>
           </w:tcPr>
           <w:p>
-            <w:proofErr w:type="spellStart"/>
             <w:r>
               <w:t>gluten_free</w:t>
             </w:r>
-            <w:proofErr w:type="spellEnd"/>
           </w:p>
         </w:tc>
         <w:tc>
@@ -12421,11 +11549,9 @@
             <w:tcW w:w="1506" w:type="dxa"/>
           </w:tcPr>
           <w:p>
-            <w:proofErr w:type="spellStart"/>
             <w:r>
               <w:t>boolean</w:t>
             </w:r>
-            <w:proofErr w:type="spellEnd"/>
           </w:p>
         </w:tc>
         <w:tc>
@@ -12489,11 +11615,9 @@
             <w:tcW w:w="1506" w:type="dxa"/>
           </w:tcPr>
           <w:p>
-            <w:proofErr w:type="spellStart"/>
             <w:r>
               <w:t>boolean</w:t>
             </w:r>
-            <w:proofErr w:type="spellEnd"/>
           </w:p>
         </w:tc>
         <w:tc>
@@ -12537,11 +11661,9 @@
             <w:tcW w:w="1835" w:type="dxa"/>
           </w:tcPr>
           <w:p>
-            <w:proofErr w:type="spellStart"/>
             <w:r>
               <w:t>vegetarian</w:t>
             </w:r>
-            <w:proofErr w:type="spellEnd"/>
           </w:p>
         </w:tc>
         <w:tc>
@@ -12559,11 +11681,9 @@
             <w:tcW w:w="1506" w:type="dxa"/>
           </w:tcPr>
           <w:p>
-            <w:proofErr w:type="spellStart"/>
             <w:r>
               <w:t>boolean</w:t>
             </w:r>
-            <w:proofErr w:type="spellEnd"/>
           </w:p>
         </w:tc>
         <w:tc>
@@ -12629,17 +11749,8 @@
           <w:sz w:val="24"/>
           <w:szCs w:val="24"/>
         </w:rPr>
-        <w:t xml:space="preserve"> Domínio dos Atributos da Entidade </w:t>
-      </w:r>
-      <w:proofErr w:type="spellStart"/>
-      <w:r>
-        <w:rPr>
-          <w:sz w:val="24"/>
-          <w:szCs w:val="24"/>
-        </w:rPr>
-        <w:t>Recipe</w:t>
-      </w:r>
-      <w:proofErr w:type="spellEnd"/>
+        <w:t xml:space="preserve"> Domínio dos Atributos da Entidade Recipe</w:t>
+      </w:r>
     </w:p>
     <w:p>
       <w:pPr>
@@ -12793,27 +11904,7 @@
                 <w:sz w:val="24"/>
                 <w:szCs w:val="24"/>
               </w:rPr>
-              <w:t>(</w:t>
-            </w:r>
-            <w:proofErr w:type="spellStart"/>
-            <w:r>
-              <w:rPr>
-                <w:b/>
-                <w:bCs/>
-                <w:sz w:val="24"/>
-                <w:szCs w:val="24"/>
-              </w:rPr>
-              <w:t>PostgreSql</w:t>
-            </w:r>
-            <w:proofErr w:type="spellEnd"/>
-            <w:r>
-              <w:rPr>
-                <w:b/>
-                <w:bCs/>
-                <w:sz w:val="24"/>
-                <w:szCs w:val="24"/>
-              </w:rPr>
-              <w:t>)</w:t>
+              <w:t>(PostgreSql)</w:t>
             </w:r>
           </w:p>
         </w:tc>
@@ -12854,7 +11945,6 @@
                 <w:szCs w:val="28"/>
               </w:rPr>
             </w:pPr>
-            <w:proofErr w:type="spellStart"/>
             <w:r>
               <w:rPr>
                 <w:b/>
@@ -12864,7 +11954,6 @@
               </w:rPr>
               <w:t>Nullable</w:t>
             </w:r>
-            <w:proofErr w:type="spellEnd"/>
           </w:p>
         </w:tc>
       </w:tr>
@@ -12900,14 +11989,12 @@
           <w:p/>
           <w:p/>
           <w:p>
-            <w:proofErr w:type="spellStart"/>
             <w:r>
               <w:t>Ingredient_</w:t>
             </w:r>
             <w:r>
               <w:t>Details</w:t>
             </w:r>
-            <w:proofErr w:type="spellEnd"/>
           </w:p>
         </w:tc>
         <w:tc>
@@ -12916,14 +12003,12 @@
           </w:tcPr>
           <w:p/>
           <w:p>
-            <w:proofErr w:type="spellStart"/>
             <w:r>
               <w:t>id_</w:t>
             </w:r>
             <w:r>
               <w:t>ingredient</w:t>
             </w:r>
-            <w:proofErr w:type="spellEnd"/>
           </w:p>
         </w:tc>
         <w:tc>
@@ -12932,13 +12017,8 @@
           </w:tcPr>
           <w:p>
             <w:r>
-              <w:t xml:space="preserve">Número inteiro </w:t>
-            </w:r>
-            <w:proofErr w:type="spellStart"/>
-            <w:r>
-              <w:t>auto-incrementado</w:t>
-            </w:r>
-            <w:proofErr w:type="spellEnd"/>
+              <w:t>Número inteiro auto-incrementado</w:t>
+            </w:r>
           </w:p>
         </w:tc>
         <w:tc>
@@ -13004,11 +12084,9 @@
             <w:tcW w:w="1248" w:type="dxa"/>
           </w:tcPr>
           <w:p>
-            <w:proofErr w:type="spellStart"/>
             <w:r>
               <w:t>id_api</w:t>
             </w:r>
-            <w:proofErr w:type="spellEnd"/>
           </w:p>
         </w:tc>
         <w:tc>
@@ -13026,11 +12104,9 @@
             <w:tcW w:w="1561" w:type="dxa"/>
           </w:tcPr>
           <w:p>
-            <w:proofErr w:type="spellStart"/>
             <w:r>
               <w:t>integer</w:t>
             </w:r>
-            <w:proofErr w:type="spellEnd"/>
           </w:p>
         </w:tc>
         <w:tc>
@@ -13074,11 +12150,9 @@
             <w:tcW w:w="1248" w:type="dxa"/>
           </w:tcPr>
           <w:p>
-            <w:proofErr w:type="spellStart"/>
             <w:r>
               <w:t>id_recipe</w:t>
             </w:r>
-            <w:proofErr w:type="spellEnd"/>
           </w:p>
         </w:tc>
         <w:tc>
@@ -13096,11 +12170,9 @@
             <w:tcW w:w="1561" w:type="dxa"/>
           </w:tcPr>
           <w:p>
-            <w:proofErr w:type="spellStart"/>
             <w:r>
               <w:t>integer</w:t>
             </w:r>
-            <w:proofErr w:type="spellEnd"/>
           </w:p>
         </w:tc>
         <w:tc>
@@ -13108,13 +12180,8 @@
             <w:tcW w:w="1877" w:type="dxa"/>
           </w:tcPr>
           <w:p>
-            <w:proofErr w:type="spellStart"/>
-            <w:r>
-              <w:t>id_recipe</w:t>
-            </w:r>
-            <w:proofErr w:type="spellEnd"/>
-            <w:r>
-              <w:t xml:space="preserve"> &gt; 0</w:t>
+            <w:r>
+              <w:t>id_recipe &gt; 0</w:t>
             </w:r>
           </w:p>
         </w:tc>
@@ -13150,11 +12217,9 @@
           </w:tcPr>
           <w:p/>
           <w:p>
-            <w:proofErr w:type="spellStart"/>
             <w:r>
               <w:t>aisle</w:t>
             </w:r>
-            <w:proofErr w:type="spellEnd"/>
           </w:p>
         </w:tc>
         <w:tc>
@@ -13173,18 +12238,8 @@
           </w:tcPr>
           <w:p/>
           <w:p>
-            <w:proofErr w:type="spellStart"/>
-            <w:proofErr w:type="gramStart"/>
-            <w:r>
-              <w:t>varchar</w:t>
-            </w:r>
-            <w:proofErr w:type="spellEnd"/>
-            <w:r>
-              <w:t>(</w:t>
-            </w:r>
-            <w:proofErr w:type="gramEnd"/>
-            <w:r>
-              <w:t>30)</w:t>
+            <w:r>
+              <w:t>varchar(30)</w:t>
             </w:r>
           </w:p>
         </w:tc>
@@ -13242,11 +12297,9 @@
           </w:tcPr>
           <w:p/>
           <w:p>
-            <w:proofErr w:type="spellStart"/>
             <w:r>
               <w:t>ingredient_name</w:t>
             </w:r>
-            <w:proofErr w:type="spellEnd"/>
           </w:p>
         </w:tc>
         <w:tc>
@@ -13265,11 +12318,9 @@
           </w:tcPr>
           <w:p/>
           <w:p>
-            <w:proofErr w:type="spellStart"/>
             <w:r>
               <w:t>integer</w:t>
             </w:r>
-            <w:proofErr w:type="spellEnd"/>
           </w:p>
         </w:tc>
         <w:tc>
@@ -13325,11 +12376,9 @@
           </w:tcPr>
           <w:p/>
           <w:p>
-            <w:proofErr w:type="spellStart"/>
             <w:r>
               <w:t>amount</w:t>
             </w:r>
-            <w:proofErr w:type="spellEnd"/>
           </w:p>
         </w:tc>
         <w:tc>
@@ -13348,19 +12397,9 @@
           </w:tcPr>
           <w:p/>
           <w:p>
-            <w:proofErr w:type="spellStart"/>
-            <w:r>
-              <w:t>double</w:t>
-            </w:r>
-            <w:proofErr w:type="spellEnd"/>
-            <w:r>
-              <w:t xml:space="preserve"> </w:t>
-            </w:r>
-            <w:proofErr w:type="spellStart"/>
-            <w:r>
-              <w:t>precision</w:t>
-            </w:r>
-            <w:proofErr w:type="spellEnd"/>
+            <w:r>
+              <w:t>double precision</w:t>
+            </w:r>
           </w:p>
         </w:tc>
         <w:tc>
@@ -13407,11 +12446,9 @@
           </w:tcPr>
           <w:p/>
           <w:p>
-            <w:proofErr w:type="spellStart"/>
             <w:r>
               <w:t>unit</w:t>
             </w:r>
-            <w:proofErr w:type="spellEnd"/>
           </w:p>
         </w:tc>
         <w:tc>
@@ -13430,18 +12467,8 @@
           </w:tcPr>
           <w:p/>
           <w:p>
-            <w:proofErr w:type="spellStart"/>
-            <w:proofErr w:type="gramStart"/>
-            <w:r>
-              <w:t>varchar</w:t>
-            </w:r>
-            <w:proofErr w:type="spellEnd"/>
-            <w:r>
-              <w:t>(</w:t>
-            </w:r>
-            <w:proofErr w:type="gramEnd"/>
-            <w:r>
-              <w:t>20)</w:t>
+            <w:r>
+              <w:t>varchar(20)</w:t>
             </w:r>
           </w:p>
         </w:tc>
@@ -13502,11 +12529,9 @@
           </w:tcPr>
           <w:p/>
           <w:p>
-            <w:proofErr w:type="spellStart"/>
             <w:r>
               <w:t>image</w:t>
             </w:r>
-            <w:proofErr w:type="spellEnd"/>
           </w:p>
         </w:tc>
         <w:tc>
@@ -13525,11 +12550,9 @@
           </w:tcPr>
           <w:p/>
           <w:p>
-            <w:proofErr w:type="spellStart"/>
             <w:r>
               <w:t>text</w:t>
             </w:r>
-            <w:proofErr w:type="spellEnd"/>
           </w:p>
         </w:tc>
         <w:tc>
@@ -13598,15 +12621,7 @@
           <w:sz w:val="24"/>
           <w:szCs w:val="24"/>
         </w:rPr>
-        <w:t xml:space="preserve"> Domínio dos Atributos da Entidade </w:t>
-      </w:r>
-      <w:proofErr w:type="spellStart"/>
-      <w:r>
-        <w:rPr>
-          <w:sz w:val="24"/>
-          <w:szCs w:val="24"/>
-        </w:rPr>
-        <w:t>Ingredient_</w:t>
+        <w:t xml:space="preserve"> Domínio dos Atributos da Entidade Ingredient_</w:t>
       </w:r>
       <w:r>
         <w:rPr>
@@ -13615,7 +12630,6 @@
         </w:rPr>
         <w:t>Details</w:t>
       </w:r>
-      <w:proofErr w:type="spellEnd"/>
     </w:p>
     <w:p>
       <w:pPr>
@@ -13722,7 +12736,15 @@
           <w:sz w:val="28"/>
           <w:szCs w:val="28"/>
         </w:rPr>
-        <w:t>es durante o uso, ou seja, as tabelas s</w:t>
+        <w:t xml:space="preserve">es durante </w:t>
+      </w:r>
+      <w:r>
+        <w:rPr>
+          <w:sz w:val="28"/>
+          <w:szCs w:val="28"/>
+        </w:rPr>
+        <w:lastRenderedPageBreak/>
+        <w:t>o uso, ou seja, as tabelas s</w:t>
       </w:r>
       <w:r>
         <w:rPr>
@@ -13793,7 +12815,6 @@
           <w:sz w:val="28"/>
           <w:szCs w:val="28"/>
         </w:rPr>
-        <w:lastRenderedPageBreak/>
         <w:t xml:space="preserve"> A escolha de qual o melhor Sistema de Gest</w:t>
       </w:r>
       <w:r>
@@ -14765,6 +13786,7 @@
           <w:sz w:val="28"/>
           <w:szCs w:val="28"/>
         </w:rPr>
+        <w:lastRenderedPageBreak/>
         <w:t xml:space="preserve">Existe ainda a possibilidade de criar </w:t>
       </w:r>
       <w:proofErr w:type="spellStart"/>
@@ -14872,7 +13894,6 @@
           <w:sz w:val="28"/>
           <w:szCs w:val="28"/>
         </w:rPr>
-        <w:lastRenderedPageBreak/>
         <w:t>3.3.1 Implementação</w:t>
       </w:r>
     </w:p>
@@ -14970,23 +13991,7 @@
           <w:sz w:val="28"/>
           <w:szCs w:val="28"/>
         </w:rPr>
-        <w:t xml:space="preserve">o </w:t>
-      </w:r>
-      <w:proofErr w:type="spellStart"/>
-      <w:r>
-        <w:rPr>
-          <w:sz w:val="28"/>
-          <w:szCs w:val="28"/>
-        </w:rPr>
-        <w:t>Unit</w:t>
-      </w:r>
-      <w:proofErr w:type="spellEnd"/>
-      <w:r>
-        <w:rPr>
-          <w:sz w:val="28"/>
-          <w:szCs w:val="28"/>
-        </w:rPr>
-        <w:t xml:space="preserve"> </w:t>
+        <w:t xml:space="preserve">o Unit </w:t>
       </w:r>
       <w:proofErr w:type="spellStart"/>
       <w:r>
@@ -15645,7 +14650,6 @@
           <w:sz w:val="32"/>
           <w:szCs w:val="32"/>
         </w:rPr>
-        <w:lastRenderedPageBreak/>
         <w:t xml:space="preserve">Capítulo </w:t>
       </w:r>
       <w:r>

</xml_diff>